<commit_message>
Relase Stack-Queue in Calculator:Stope Core.vi
</commit_message>
<xml_diff>
--- a/documentation/VIP2011_Workshop_AF_Manual_k.docx
+++ b/documentation/VIP2011_Workshop_AF_Manual_k.docx
@@ -284,23 +284,7 @@
                           <w:sz w:val="36"/>
                           <w:lang w:val="de-DE"/>
                         </w:rPr>
-                        <w:t xml:space="preserve">GSI </w:t>
-                      </w:r>
-                      <w:proofErr w:type="spellStart"/>
-                      <w:r>
-                        <w:rPr>
-                          <w:sz w:val="36"/>
-                          <w:lang w:val="de-DE"/>
-                        </w:rPr>
-                        <w:t>Helmholtzzentrum</w:t>
-                      </w:r>
-                      <w:proofErr w:type="spellEnd"/>
-                      <w:r>
-                        <w:rPr>
-                          <w:sz w:val="36"/>
-                          <w:lang w:val="de-DE"/>
-                        </w:rPr>
-                        <w:t xml:space="preserve"> für Schwerionenforschung GmbH</w:t>
+                        <w:t>GSI Helmholtzzentrum für Schwerionenforschung GmbH</w:t>
                       </w:r>
                     </w:p>
                   </w:txbxContent>
@@ -495,18 +479,8 @@
                           <w:sz w:val="72"/>
                           <w:lang w:val="de-DE"/>
                         </w:rPr>
-                        <w:t xml:space="preserve">Objekt-orientiertes Programmieren mit </w:t>
+                        <w:t>Objekt-orientiertes Programmieren mit LabVIEW</w:t>
                       </w:r>
-                      <w:proofErr w:type="spellStart"/>
-                      <w:r>
-                        <w:rPr>
-                          <w:b/>
-                          <w:sz w:val="72"/>
-                          <w:lang w:val="de-DE"/>
-                        </w:rPr>
-                        <w:t>LabVIEW</w:t>
-                      </w:r>
-                      <w:proofErr w:type="spellEnd"/>
                     </w:p>
                     <w:p>
                       <w:pPr>
@@ -3549,8 +3523,8 @@
           <w:rFonts w:ascii="Arial Narrow" w:hAnsi="Arial Narrow"/>
         </w:rPr>
       </w:pPr>
-      <w:bookmarkStart w:id="1" w:name="_Ref226265935"/>
-      <w:bookmarkStart w:id="2" w:name="_Toc335751140"/>
+      <w:bookmarkStart w:id="1" w:name="_Toc335751140"/>
+      <w:bookmarkStart w:id="2" w:name="_Ref226265935"/>
       <w:r>
         <w:rPr>
           <w:rFonts w:ascii="Arial Narrow" w:hAnsi="Arial Narrow"/>
@@ -3576,9 +3550,9 @@
         </w:rPr>
         <w:t>Evaluieren der Applikation</w:t>
       </w:r>
-      <w:bookmarkEnd w:id="2"/>
-    </w:p>
-    <w:bookmarkEnd w:id="1"/>
+      <w:bookmarkEnd w:id="1"/>
+    </w:p>
+    <w:bookmarkEnd w:id="2"/>
     <w:p>
       <w:pPr>
         <w:spacing w:after="0"/>
@@ -3661,8 +3635,6 @@
         </w:rPr>
         <w:br w:type="page"/>
       </w:r>
-      <w:bookmarkStart w:id="3" w:name="_GoBack"/>
-      <w:bookmarkEnd w:id="3"/>
     </w:p>
     <w:p>
       <w:pPr>
@@ -3674,8 +3646,8 @@
           <w:rFonts w:ascii="Arial Narrow" w:hAnsi="Arial Narrow"/>
         </w:rPr>
       </w:pPr>
+      <w:bookmarkStart w:id="3" w:name="_Toc335751141"/>
       <w:bookmarkStart w:id="4" w:name="_Ref226266097"/>
-      <w:bookmarkStart w:id="5" w:name="_Toc335751141"/>
       <w:r>
         <w:rPr>
           <w:rFonts w:ascii="Arial Narrow" w:hAnsi="Arial Narrow"/>
@@ -3709,7 +3681,7 @@
         </w:rPr>
         <w:t>Stack</w:t>
       </w:r>
-      <w:bookmarkEnd w:id="5"/>
+      <w:bookmarkEnd w:id="3"/>
       <w:proofErr w:type="spellEnd"/>
     </w:p>
     <w:p>
@@ -5987,7 +5959,7 @@
                   <pic:spPr>
                     <a:xfrm>
                       <a:off x="0" y="0"/>
-                      <a:ext cx="5228920" cy="7596729"/>
+                      <a:ext cx="5225421" cy="7591646"/>
                     </a:xfrm>
                     <a:prstGeom prst="rect">
                       <a:avLst/>
@@ -6010,7 +5982,7 @@
           <w:rFonts w:ascii="Arial Narrow" w:hAnsi="Arial Narrow"/>
         </w:rPr>
       </w:pPr>
-      <w:bookmarkStart w:id="6" w:name="_Toc335751142"/>
+      <w:bookmarkStart w:id="5" w:name="_Toc335751142"/>
       <w:r>
         <w:rPr>
           <w:rFonts w:ascii="Arial Narrow" w:hAnsi="Arial Narrow"/>
@@ -6066,7 +6038,7 @@
         </w:rPr>
         <w:t>Actor</w:t>
       </w:r>
-      <w:bookmarkEnd w:id="6"/>
+      <w:bookmarkEnd w:id="5"/>
       <w:proofErr w:type="spellEnd"/>
     </w:p>
     <w:p>
@@ -7020,29 +6992,6 @@
         </w:rPr>
         <w:t>ieren.</w:t>
       </w:r>
-      <w:r>
-        <w:rPr>
-          <w:rFonts w:cs="Microsoft Sans Serif"/>
-          <w:lang w:val="de-DE"/>
-        </w:rPr>
-        <w:br/>
-      </w:r>
-    </w:p>
-    <w:p>
-      <w:pPr>
-        <w:spacing w:after="0"/>
-        <w:rPr>
-          <w:rFonts w:cs="Microsoft Sans Serif"/>
-          <w:lang w:val="de-DE"/>
-        </w:rPr>
-      </w:pPr>
-      <w:r>
-        <w:rPr>
-          <w:rFonts w:cs="Microsoft Sans Serif"/>
-          <w:lang w:val="de-DE"/>
-        </w:rPr>
-        <w:br w:type="page"/>
-      </w:r>
     </w:p>
     <w:p>
       <w:pPr>
@@ -7051,41 +7000,41 @@
           <w:numId w:val="22"/>
         </w:numPr>
         <w:spacing w:after="0"/>
-        <w:rPr>
-          <w:rFonts w:cs="Microsoft Sans Serif"/>
-          <w:lang w:val="de-DE"/>
-        </w:rPr>
-      </w:pPr>
-      <w:r>
-        <w:rPr>
-          <w:rFonts w:cs="Microsoft Sans Serif"/>
-        </w:rPr>
-        <w:lastRenderedPageBreak/>
-        <w:t xml:space="preserve">Use the </w:t>
-      </w:r>
-      <w:r>
-        <w:rPr>
-          <w:rFonts w:cs="Microsoft Sans Serif"/>
-          <w:i/>
-        </w:rPr>
-        <w:t>Tools-&gt;Actor Framework Message Maker</w:t>
-      </w:r>
-      <w:r>
-        <w:rPr>
-          <w:rFonts w:cs="Microsoft Sans Serif"/>
-          <w:i/>
-        </w:rPr>
-        <w:t>…</w:t>
-      </w:r>
-      <w:r>
-        <w:rPr>
-          <w:rFonts w:cs="Microsoft Sans Serif"/>
-        </w:rPr>
-        <w:t xml:space="preserve"> to create the corresponding messages.</w:t>
-      </w:r>
-      <w:r>
-        <w:rPr>
-          <w:rFonts w:cs="Microsoft Sans Serif"/>
+        <w:jc w:val="center"/>
+        <w:rPr>
+          <w:rFonts w:cs="Microsoft Sans Serif"/>
+          <w:lang w:val="de-DE"/>
+        </w:rPr>
+      </w:pPr>
+      <w:r>
+        <w:rPr>
+          <w:rFonts w:cs="Microsoft Sans Serif"/>
+          <w:lang w:val="de-DE"/>
+        </w:rPr>
+        <w:t xml:space="preserve">Modifizieren Sie das </w:t>
+      </w:r>
+      <w:proofErr w:type="spellStart"/>
+      <w:r>
+        <w:rPr>
+          <w:rFonts w:cs="Microsoft Sans Serif"/>
+          <w:lang w:val="de-DE"/>
+        </w:rPr>
+        <w:t>Stop</w:t>
+      </w:r>
+      <w:proofErr w:type="spellEnd"/>
+      <w:r>
+        <w:rPr>
+          <w:rFonts w:cs="Microsoft Sans Serif"/>
+          <w:lang w:val="de-DE"/>
+        </w:rPr>
+        <w:t xml:space="preserve"> Core.vi, um die Queue freizugeben.</w:t>
+      </w:r>
+      <w:bookmarkStart w:id="6" w:name="_GoBack"/>
+      <w:bookmarkEnd w:id="6"/>
+      <w:r>
+        <w:rPr>
+          <w:rFonts w:cs="Microsoft Sans Serif"/>
+          <w:lang w:val="de-DE"/>
         </w:rPr>
         <w:br/>
       </w:r>
@@ -7095,10 +7044,10 @@
           <w:lang w:val="de-DE" w:eastAsia="de-DE"/>
         </w:rPr>
         <w:drawing>
-          <wp:inline distT="0" distB="0" distL="0" distR="0" wp14:anchorId="48D70919" wp14:editId="1313F7F3">
-            <wp:extent cx="4257675" cy="5715000"/>
+          <wp:inline distT="0" distB="0" distL="0" distR="0" wp14:anchorId="7D7C4E39" wp14:editId="208BF4F7">
+            <wp:extent cx="4181475" cy="2286000"/>
             <wp:effectExtent l="0" t="0" r="9525" b="0"/>
-            <wp:docPr id="128" name="Grafik 128"/>
+            <wp:docPr id="3" name="Grafik 3"/>
             <wp:cNvGraphicFramePr>
               <a:graphicFrameLocks xmlns:a="http://schemas.openxmlformats.org/drawingml/2006/main" noChangeAspect="1"/>
             </wp:cNvGraphicFramePr>
@@ -7118,7 +7067,7 @@
                   <pic:spPr>
                     <a:xfrm>
                       <a:off x="0" y="0"/>
-                      <a:ext cx="4257675" cy="5715000"/>
+                      <a:ext cx="4181475" cy="2286000"/>
                     </a:xfrm>
                     <a:prstGeom prst="rect">
                       <a:avLst/>
@@ -7133,88 +7082,25 @@
       <w:r>
         <w:rPr>
           <w:rFonts w:cs="Microsoft Sans Serif"/>
+          <w:lang w:val="de-DE"/>
         </w:rPr>
         <w:br/>
       </w:r>
-      <w:r>
-        <w:rPr>
-          <w:rFonts w:cs="Microsoft Sans Serif"/>
-          <w:lang w:val="de-DE"/>
-        </w:rPr>
-        <w:t xml:space="preserve">Wählen Sie die markierten </w:t>
-      </w:r>
-      <w:proofErr w:type="spellStart"/>
-      <w:r>
-        <w:rPr>
-          <w:rFonts w:cs="Microsoft Sans Serif"/>
-          <w:lang w:val="de-DE"/>
-        </w:rPr>
-        <w:t>Vis</w:t>
-      </w:r>
-      <w:proofErr w:type="spellEnd"/>
-      <w:r>
-        <w:rPr>
-          <w:rFonts w:cs="Microsoft Sans Serif"/>
-          <w:lang w:val="de-DE"/>
-        </w:rPr>
-        <w:t xml:space="preserve"> aus und kicken Sie </w:t>
-      </w:r>
-      <w:proofErr w:type="spellStart"/>
-      <w:r>
-        <w:rPr>
-          <w:rFonts w:cs="Microsoft Sans Serif"/>
-          <w:i/>
-          <w:lang w:val="de-DE"/>
-        </w:rPr>
-        <w:t>Build</w:t>
-      </w:r>
-      <w:proofErr w:type="spellEnd"/>
-      <w:r>
-        <w:rPr>
-          <w:rFonts w:cs="Microsoft Sans Serif"/>
-          <w:i/>
-          <w:lang w:val="de-DE"/>
-        </w:rPr>
-        <w:t xml:space="preserve"> Selected</w:t>
-      </w:r>
-      <w:r>
-        <w:rPr>
-          <w:rFonts w:cs="Microsoft Sans Serif"/>
-          <w:lang w:val="de-DE"/>
-        </w:rPr>
-        <w:t>.</w:t>
-      </w:r>
-      <w:r>
-        <w:rPr>
-          <w:rFonts w:cs="Microsoft Sans Serif"/>
-          <w:lang w:val="de-DE"/>
-        </w:rPr>
-        <w:t xml:space="preserve"> Danach schließen Sie den </w:t>
-      </w:r>
-      <w:r>
-        <w:rPr>
-          <w:rFonts w:cs="Microsoft Sans Serif"/>
-          <w:i/>
-          <w:lang w:val="de-DE"/>
-        </w:rPr>
-        <w:t xml:space="preserve">Message </w:t>
-      </w:r>
-      <w:proofErr w:type="spellStart"/>
-      <w:r>
-        <w:rPr>
-          <w:rFonts w:cs="Microsoft Sans Serif"/>
-          <w:i/>
-          <w:lang w:val="de-DE"/>
-        </w:rPr>
-        <w:t>Maker</w:t>
-      </w:r>
-      <w:proofErr w:type="spellEnd"/>
-      <w:r>
-        <w:rPr>
-          <w:rFonts w:cs="Microsoft Sans Serif"/>
-          <w:lang w:val="de-DE"/>
-        </w:rPr>
-        <w:t>.</w:t>
+    </w:p>
+    <w:p>
+      <w:pPr>
+        <w:spacing w:after="0"/>
+        <w:rPr>
+          <w:rFonts w:cs="Microsoft Sans Serif"/>
+          <w:lang w:val="de-DE"/>
+        </w:rPr>
+      </w:pPr>
+      <w:r>
+        <w:rPr>
+          <w:rFonts w:cs="Microsoft Sans Serif"/>
+          <w:lang w:val="de-DE"/>
+        </w:rPr>
+        <w:br w:type="page"/>
       </w:r>
     </w:p>
     <w:p>
@@ -7232,917 +7118,33 @@
       <w:r>
         <w:rPr>
           <w:rFonts w:cs="Microsoft Sans Serif"/>
-          <w:lang w:val="de-DE"/>
-        </w:rPr>
-        <w:t>Speichern und schließen Sie alle erzeugten VIs.</w:t>
-      </w:r>
-    </w:p>
-    <w:p>
-      <w:pPr>
-        <w:numPr>
-          <w:ilvl w:val="0"/>
-          <w:numId w:val="22"/>
-        </w:numPr>
-        <w:spacing w:after="0"/>
-        <w:rPr>
-          <w:rFonts w:cs="Microsoft Sans Serif"/>
-          <w:lang w:val="de-DE"/>
-        </w:rPr>
-      </w:pPr>
-      <w:r>
-        <w:rPr>
-          <w:rFonts w:cs="Microsoft Sans Serif"/>
-          <w:lang w:val="de-DE"/>
-        </w:rPr>
-        <w:t xml:space="preserve">Verschieben Sie die neuen Message-Klassen in den virtuellen Ordner: </w:t>
+        </w:rPr>
+        <w:lastRenderedPageBreak/>
+        <w:t xml:space="preserve">Use the </w:t>
       </w:r>
       <w:r>
         <w:rPr>
           <w:rFonts w:cs="Microsoft Sans Serif"/>
           <w:i/>
-          <w:lang w:val="de-DE"/>
-        </w:rPr>
-        <w:t xml:space="preserve">Messages </w:t>
-      </w:r>
-      <w:proofErr w:type="spellStart"/>
+        </w:rPr>
+        <w:t>Tools-&gt;Actor Framework Message Maker</w:t>
+      </w:r>
       <w:r>
         <w:rPr>
           <w:rFonts w:cs="Microsoft Sans Serif"/>
           <w:i/>
-          <w:lang w:val="de-DE"/>
-        </w:rPr>
-        <w:t>for</w:t>
-      </w:r>
-      <w:proofErr w:type="spellEnd"/>
-      <w:r>
-        <w:rPr>
-          <w:rFonts w:cs="Microsoft Sans Serif"/>
-          <w:i/>
-          <w:lang w:val="de-DE"/>
-        </w:rPr>
-        <w:t xml:space="preserve"> </w:t>
-      </w:r>
-      <w:proofErr w:type="spellStart"/>
-      <w:r>
-        <w:rPr>
-          <w:rFonts w:cs="Microsoft Sans Serif"/>
-          <w:i/>
-          <w:lang w:val="de-DE"/>
-        </w:rPr>
-        <w:t>UPNCalculator</w:t>
-      </w:r>
-      <w:proofErr w:type="spellEnd"/>
-      <w:r>
-        <w:rPr>
-          <w:rFonts w:cs="Microsoft Sans Serif"/>
-          <w:lang w:val="de-DE"/>
-        </w:rPr>
-        <w:t>.</w:t>
-      </w:r>
-      <w:r>
-        <w:rPr>
-          <w:rFonts w:cs="Microsoft Sans Serif"/>
-          <w:lang w:val="de-DE"/>
-        </w:rPr>
-        <w:t xml:space="preserve"> Objekte diese Nachrichten-Klassen werden später vom GUI an den Rechner gesendet.</w:t>
-      </w:r>
-    </w:p>
-    <w:p>
-      <w:pPr>
-        <w:spacing w:after="0"/>
-        <w:rPr>
-          <w:rFonts w:cs="Microsoft Sans Serif"/>
-          <w:lang w:val="de-DE"/>
-        </w:rPr>
-      </w:pPr>
-    </w:p>
-    <w:p>
-      <w:pPr>
-        <w:spacing w:after="0"/>
-        <w:rPr>
-          <w:rFonts w:cs="Microsoft Sans Serif"/>
-          <w:lang w:val="de-DE"/>
-        </w:rPr>
-      </w:pPr>
-      <w:r>
-        <w:rPr>
-          <w:rFonts w:cs="Microsoft Sans Serif"/>
-          <w:lang w:val="de-DE"/>
-        </w:rPr>
-        <w:t xml:space="preserve">Die </w:t>
-      </w:r>
-      <w:proofErr w:type="spellStart"/>
-      <w:r>
-        <w:rPr>
-          <w:rFonts w:cs="Microsoft Sans Serif"/>
-          <w:i/>
-          <w:lang w:val="de-DE"/>
-        </w:rPr>
-        <w:t>UPNCalculator</w:t>
-      </w:r>
-      <w:proofErr w:type="spellEnd"/>
-      <w:r>
-        <w:rPr>
-          <w:rFonts w:cs="Microsoft Sans Serif"/>
-          <w:lang w:val="de-DE"/>
-        </w:rPr>
-        <w:t>-Klasse ist nun vorbereitet</w:t>
-      </w:r>
-      <w:r>
-        <w:rPr>
-          <w:rFonts w:cs="Microsoft Sans Serif"/>
-          <w:lang w:val="de-DE"/>
-        </w:rPr>
-        <w:t>,</w:t>
-      </w:r>
-      <w:r>
-        <w:rPr>
-          <w:rFonts w:cs="Microsoft Sans Serif"/>
-          <w:lang w:val="de-DE"/>
-        </w:rPr>
-        <w:t xml:space="preserve"> Nachrichten zu empfangen, um Zahlen auf den </w:t>
-      </w:r>
-      <w:proofErr w:type="spellStart"/>
-      <w:r>
-        <w:rPr>
-          <w:rFonts w:cs="Microsoft Sans Serif"/>
-          <w:i/>
-          <w:lang w:val="de-DE"/>
-        </w:rPr>
-        <w:t>Stack</w:t>
-      </w:r>
-      <w:proofErr w:type="spellEnd"/>
-      <w:r>
-        <w:rPr>
-          <w:rFonts w:cs="Microsoft Sans Serif"/>
-          <w:lang w:val="de-DE"/>
-        </w:rPr>
-        <w:t xml:space="preserve"> zu legen und mit diesen Rechenoper</w:t>
-      </w:r>
-      <w:r>
-        <w:rPr>
-          <w:rFonts w:cs="Microsoft Sans Serif"/>
-          <w:lang w:val="de-DE"/>
-        </w:rPr>
-        <w:t>atio</w:t>
-      </w:r>
-      <w:r>
-        <w:rPr>
-          <w:rFonts w:cs="Microsoft Sans Serif"/>
-          <w:lang w:val="de-DE"/>
-        </w:rPr>
-        <w:t xml:space="preserve">nen auszuführen. </w:t>
-      </w:r>
-    </w:p>
-    <w:p>
-      <w:pPr>
-        <w:spacing w:after="0"/>
-        <w:rPr>
-          <w:rFonts w:cs="Microsoft Sans Serif"/>
-          <w:lang w:val="de-DE"/>
-        </w:rPr>
-      </w:pPr>
-    </w:p>
-    <w:p>
-      <w:pPr>
-        <w:spacing w:after="0"/>
-        <w:rPr>
-          <w:rFonts w:cs="Microsoft Sans Serif"/>
-          <w:lang w:val="de-DE"/>
-        </w:rPr>
-      </w:pPr>
-      <w:r>
-        <w:rPr>
-          <w:rFonts w:cs="Microsoft Sans Serif"/>
-          <w:lang w:val="de-DE"/>
-        </w:rPr>
-        <w:t xml:space="preserve">Die Nachricht </w:t>
-      </w:r>
-      <w:r>
-        <w:rPr>
-          <w:rFonts w:cs="Microsoft Sans Serif"/>
-          <w:i/>
-          <w:lang w:val="de-DE"/>
-        </w:rPr>
-        <w:t xml:space="preserve">Preview </w:t>
-      </w:r>
-      <w:proofErr w:type="spellStart"/>
-      <w:r>
-        <w:rPr>
-          <w:rFonts w:cs="Microsoft Sans Serif"/>
-          <w:i/>
-          <w:lang w:val="de-DE"/>
-        </w:rPr>
-        <w:t>Stack</w:t>
-      </w:r>
-      <w:proofErr w:type="spellEnd"/>
-      <w:r>
-        <w:rPr>
-          <w:rFonts w:cs="Microsoft Sans Serif"/>
-          <w:i/>
-          <w:lang w:val="de-DE"/>
-        </w:rPr>
-        <w:t xml:space="preserve"> </w:t>
-      </w:r>
-      <w:proofErr w:type="spellStart"/>
-      <w:r>
-        <w:rPr>
-          <w:rFonts w:cs="Microsoft Sans Serif"/>
-          <w:i/>
-          <w:lang w:val="de-DE"/>
-        </w:rPr>
-        <w:t>Msg.lvclass</w:t>
-      </w:r>
-      <w:proofErr w:type="spellEnd"/>
-      <w:r>
-        <w:rPr>
-          <w:rFonts w:cs="Microsoft Sans Serif"/>
-          <w:lang w:val="de-DE"/>
-        </w:rPr>
-        <w:t xml:space="preserve"> muss allerdings später noch bearbeitet werden, damit das Ergebnis einer Rechenoperation </w:t>
-      </w:r>
-      <w:r>
-        <w:rPr>
-          <w:rFonts w:cs="Microsoft Sans Serif"/>
-          <w:lang w:val="de-DE"/>
-        </w:rPr>
-        <w:t xml:space="preserve">zurück </w:t>
-      </w:r>
-      <w:r>
-        <w:rPr>
-          <w:rFonts w:cs="Microsoft Sans Serif"/>
-          <w:lang w:val="de-DE"/>
-        </w:rPr>
-        <w:t>zum GUI zur Anzeige gelangt.</w:t>
-      </w:r>
-      <w:r>
-        <w:rPr>
-          <w:rFonts w:cs="Microsoft Sans Serif"/>
-          <w:lang w:val="de-DE"/>
-        </w:rPr>
-        <w:t xml:space="preserve"> Dazu muss aber erst die entsprechende Nachricht  in der </w:t>
-      </w:r>
-      <w:proofErr w:type="spellStart"/>
-      <w:r>
-        <w:rPr>
-          <w:rFonts w:cs="Microsoft Sans Serif"/>
-          <w:i/>
-          <w:lang w:val="de-DE"/>
-        </w:rPr>
-        <w:t>UPNCalculatorGUI</w:t>
-      </w:r>
-      <w:proofErr w:type="spellEnd"/>
-      <w:r>
-        <w:rPr>
-          <w:rFonts w:cs="Microsoft Sans Serif"/>
-          <w:lang w:val="de-DE"/>
-        </w:rPr>
-        <w:t>-Klasse erstellt werden.</w:t>
-      </w:r>
-    </w:p>
-    <w:p>
-      <w:pPr>
-        <w:pStyle w:val="berschrift1"/>
-        <w:pBdr>
-          <w:bottom w:val="single" w:sz="6" w:space="2" w:color="auto"/>
-        </w:pBdr>
-        <w:rPr>
-          <w:rFonts w:ascii="Arial Narrow" w:hAnsi="Arial Narrow"/>
-        </w:rPr>
-      </w:pPr>
-      <w:bookmarkStart w:id="7" w:name="_Toc335751143"/>
-      <w:r>
-        <w:rPr>
-          <w:rFonts w:ascii="Arial Narrow" w:hAnsi="Arial Narrow"/>
-        </w:rPr>
-        <w:lastRenderedPageBreak/>
-        <w:t>Übung 5</w:t>
-      </w:r>
-      <w:r>
-        <w:rPr>
-          <w:rFonts w:ascii="Arial Narrow" w:hAnsi="Arial Narrow"/>
-        </w:rPr>
-        <w:t>:</w:t>
-      </w:r>
-      <w:r>
-        <w:rPr>
-          <w:rFonts w:ascii="Arial Narrow" w:hAnsi="Arial Narrow"/>
-        </w:rPr>
-        <w:t xml:space="preserve"> Erweitern der Klasse </w:t>
-      </w:r>
-      <w:proofErr w:type="spellStart"/>
-      <w:r>
-        <w:rPr>
-          <w:rFonts w:ascii="Arial Narrow" w:hAnsi="Arial Narrow"/>
-          <w:i/>
-        </w:rPr>
-        <w:t>Calculator</w:t>
-      </w:r>
-      <w:bookmarkEnd w:id="7"/>
-      <w:proofErr w:type="spellEnd"/>
-    </w:p>
-    <w:p>
-      <w:pPr>
-        <w:spacing w:after="0"/>
-        <w:jc w:val="both"/>
-        <w:rPr>
-          <w:lang w:val="de-DE"/>
-        </w:rPr>
-      </w:pPr>
-      <w:r>
-        <w:rPr>
-          <w:lang w:val="de-DE"/>
-        </w:rPr>
-        <w:t xml:space="preserve">Um in einem ersten Schritt die Klasse </w:t>
-      </w:r>
-      <w:proofErr w:type="spellStart"/>
-      <w:r>
-        <w:rPr>
-          <w:i/>
-          <w:lang w:val="de-DE"/>
-        </w:rPr>
-        <w:t>UPNCalculator</w:t>
-      </w:r>
-      <w:proofErr w:type="spellEnd"/>
-      <w:r>
-        <w:rPr>
-          <w:lang w:val="de-DE"/>
-        </w:rPr>
-        <w:t xml:space="preserve"> für Rechnungen zu benutzen, fügen wir einen zusätzlichen Event-Case zur </w:t>
-      </w:r>
-      <w:proofErr w:type="spellStart"/>
-      <w:r>
-        <w:rPr>
-          <w:i/>
-          <w:lang w:val="de-DE"/>
-        </w:rPr>
-        <w:t>Calculator</w:t>
-      </w:r>
-      <w:proofErr w:type="spellEnd"/>
-      <w:r>
-        <w:rPr>
-          <w:lang w:val="de-DE"/>
-        </w:rPr>
-        <w:t xml:space="preserve">-Klasse hinzu. </w:t>
-      </w:r>
-    </w:p>
-    <w:p>
-      <w:pPr>
-        <w:spacing w:after="0"/>
-        <w:jc w:val="both"/>
-        <w:rPr>
-          <w:lang w:val="de-DE"/>
-        </w:rPr>
-      </w:pPr>
-    </w:p>
-    <w:p>
-      <w:pPr>
-        <w:numPr>
-          <w:ilvl w:val="0"/>
-          <w:numId w:val="22"/>
-        </w:numPr>
-        <w:spacing w:after="0"/>
-        <w:rPr>
-          <w:rFonts w:cs="Microsoft Sans Serif"/>
-          <w:lang w:val="de-DE"/>
-        </w:rPr>
-      </w:pPr>
-      <w:r>
-        <w:rPr>
-          <w:rFonts w:cs="Microsoft Sans Serif"/>
-          <w:lang w:val="de-DE"/>
-        </w:rPr>
-        <w:t xml:space="preserve">Öffnen Sie das </w:t>
-      </w:r>
-      <w:proofErr w:type="spellStart"/>
-      <w:r>
-        <w:rPr>
-          <w:rFonts w:cs="Microsoft Sans Serif"/>
-          <w:lang w:val="de-DE"/>
-        </w:rPr>
-        <w:t>Calculator.lvclass:Actor</w:t>
-      </w:r>
-      <w:proofErr w:type="spellEnd"/>
-      <w:r>
-        <w:rPr>
-          <w:rFonts w:cs="Microsoft Sans Serif"/>
-          <w:lang w:val="de-DE"/>
-        </w:rPr>
-        <w:t xml:space="preserve"> Core.vi.</w:t>
-      </w:r>
-      <w:r>
-        <w:rPr>
-          <w:rFonts w:cs="Microsoft Sans Serif"/>
-          <w:lang w:val="de-DE"/>
-        </w:rPr>
-        <w:br/>
-        <w:t xml:space="preserve">In diesem VI </w:t>
-      </w:r>
-      <w:r>
-        <w:rPr>
-          <w:rFonts w:cs="Microsoft Sans Serif"/>
-          <w:lang w:val="de-DE"/>
-        </w:rPr>
-        <w:t>we</w:t>
-      </w:r>
-      <w:r>
-        <w:rPr>
-          <w:rFonts w:cs="Microsoft Sans Serif"/>
-          <w:lang w:val="de-DE"/>
-        </w:rPr>
-        <w:t xml:space="preserve">rden </w:t>
-      </w:r>
-      <w:r>
-        <w:rPr>
-          <w:rFonts w:cs="Microsoft Sans Serif"/>
-          <w:lang w:val="de-DE"/>
-        </w:rPr>
-        <w:t xml:space="preserve">u. a. </w:t>
-      </w:r>
-      <w:r>
-        <w:rPr>
-          <w:rFonts w:cs="Microsoft Sans Serif"/>
-          <w:lang w:val="de-DE"/>
-        </w:rPr>
-        <w:t xml:space="preserve">die </w:t>
-      </w:r>
-      <w:proofErr w:type="spellStart"/>
-      <w:r>
-        <w:rPr>
-          <w:rFonts w:cs="Microsoft Sans Serif"/>
-          <w:lang w:val="de-DE"/>
-        </w:rPr>
-        <w:t>Aktoren</w:t>
-      </w:r>
-      <w:proofErr w:type="spellEnd"/>
-      <w:r>
-        <w:rPr>
-          <w:rFonts w:cs="Microsoft Sans Serif"/>
-          <w:lang w:val="de-DE"/>
-        </w:rPr>
-        <w:t xml:space="preserve"> </w:t>
-      </w:r>
-      <w:proofErr w:type="spellStart"/>
-      <w:r>
-        <w:rPr>
-          <w:rFonts w:cs="Microsoft Sans Serif"/>
-          <w:lang w:val="de-DE"/>
-        </w:rPr>
-        <w:t>UPNCalculator</w:t>
-      </w:r>
-      <w:proofErr w:type="spellEnd"/>
-      <w:r>
-        <w:rPr>
-          <w:rFonts w:cs="Microsoft Sans Serif"/>
-          <w:lang w:val="de-DE"/>
-        </w:rPr>
-        <w:t xml:space="preserve"> und </w:t>
-      </w:r>
-      <w:proofErr w:type="spellStart"/>
-      <w:r>
-        <w:rPr>
-          <w:rFonts w:cs="Microsoft Sans Serif"/>
-          <w:lang w:val="de-DE"/>
-        </w:rPr>
-        <w:t>UPNCalculatorGUI</w:t>
-      </w:r>
-      <w:proofErr w:type="spellEnd"/>
-      <w:r>
-        <w:rPr>
-          <w:rFonts w:cs="Microsoft Sans Serif"/>
-          <w:lang w:val="de-DE"/>
-        </w:rPr>
-        <w:t xml:space="preserve"> gestartet bevor </w:t>
-      </w:r>
-      <w:r>
-        <w:rPr>
-          <w:rFonts w:cs="Microsoft Sans Serif"/>
-          <w:i/>
-          <w:lang w:val="de-DE"/>
-        </w:rPr>
-        <w:t>Call Parent Methode</w:t>
-      </w:r>
-      <w:r>
-        <w:rPr>
-          <w:rFonts w:cs="Microsoft Sans Serif"/>
-          <w:lang w:val="de-DE"/>
-        </w:rPr>
-        <w:t xml:space="preserve">, das VI </w:t>
-      </w:r>
-      <w:proofErr w:type="gramStart"/>
-      <w:r>
-        <w:rPr>
-          <w:rFonts w:cs="Microsoft Sans Serif"/>
-          <w:lang w:val="de-DE"/>
-        </w:rPr>
-        <w:t>dass</w:t>
-      </w:r>
-      <w:proofErr w:type="gramEnd"/>
-      <w:r>
-        <w:rPr>
-          <w:rFonts w:cs="Microsoft Sans Serif"/>
-          <w:lang w:val="de-DE"/>
-        </w:rPr>
-        <w:t xml:space="preserve"> die Nachrichten empfängt, aufgerufen wird. Parallel wir eine Ereignisschleife gestartet, in der programmatische Ereignisse und Benutzereingaben behandelt werden.</w:t>
-      </w:r>
-    </w:p>
-    <w:p>
-      <w:pPr>
-        <w:numPr>
-          <w:ilvl w:val="0"/>
-          <w:numId w:val="22"/>
-        </w:numPr>
-        <w:spacing w:after="0"/>
-        <w:rPr>
-          <w:rFonts w:cs="Microsoft Sans Serif"/>
-          <w:lang w:val="de-DE"/>
-        </w:rPr>
-      </w:pPr>
-      <w:proofErr w:type="spellStart"/>
-      <w:r>
-        <w:rPr>
-          <w:rFonts w:cs="Microsoft Sans Serif"/>
-          <w:lang w:val="de-DE"/>
-        </w:rPr>
-        <w:t>P</w:t>
-      </w:r>
-      <w:r>
-        <w:rPr>
-          <w:rFonts w:cs="Microsoft Sans Serif"/>
-          <w:lang w:val="de-DE"/>
-        </w:rPr>
-        <w:t>lazieren</w:t>
-      </w:r>
-      <w:proofErr w:type="spellEnd"/>
-      <w:r>
-        <w:rPr>
-          <w:rFonts w:cs="Microsoft Sans Serif"/>
-          <w:lang w:val="de-DE"/>
-        </w:rPr>
-        <w:t xml:space="preserve"> Sie einen weiteren Button auf das Frontpanel und beschriften Sie ihn mit </w:t>
-      </w:r>
-      <w:r>
-        <w:rPr>
-          <w:rFonts w:cs="Microsoft Sans Serif"/>
-          <w:i/>
-          <w:lang w:val="de-DE"/>
-        </w:rPr>
-        <w:t xml:space="preserve">Test </w:t>
-      </w:r>
-      <w:proofErr w:type="spellStart"/>
-      <w:r>
-        <w:rPr>
-          <w:rFonts w:cs="Microsoft Sans Serif"/>
-          <w:i/>
-          <w:lang w:val="de-DE"/>
-        </w:rPr>
-        <w:t>Calculator</w:t>
-      </w:r>
-      <w:proofErr w:type="spellEnd"/>
-      <w:r>
-        <w:rPr>
-          <w:rFonts w:cs="Microsoft Sans Serif"/>
-          <w:lang w:val="de-DE"/>
-        </w:rPr>
-        <w:t>.</w:t>
-      </w:r>
-    </w:p>
-    <w:p>
-      <w:pPr>
-        <w:numPr>
-          <w:ilvl w:val="0"/>
-          <w:numId w:val="22"/>
-        </w:numPr>
-        <w:spacing w:after="0"/>
-        <w:rPr>
-          <w:rFonts w:cs="Microsoft Sans Serif"/>
-          <w:lang w:val="de-DE"/>
-        </w:rPr>
-      </w:pPr>
-      <w:r>
-        <w:rPr>
-          <w:rFonts w:cs="Microsoft Sans Serif"/>
-          <w:lang w:val="de-DE"/>
-        </w:rPr>
-        <w:t xml:space="preserve">Erzeugen Sie für diesen Button einen neuen </w:t>
-      </w:r>
-      <w:r>
-        <w:rPr>
-          <w:rFonts w:cs="Microsoft Sans Serif"/>
-          <w:i/>
-          <w:lang w:val="de-DE"/>
-        </w:rPr>
-        <w:t>Event-Case</w:t>
-      </w:r>
-      <w:r>
-        <w:rPr>
-          <w:rFonts w:cs="Microsoft Sans Serif"/>
-          <w:lang w:val="de-DE"/>
-        </w:rPr>
-        <w:t>.</w:t>
-      </w:r>
-    </w:p>
-    <w:p>
-      <w:pPr>
-        <w:numPr>
-          <w:ilvl w:val="0"/>
-          <w:numId w:val="22"/>
-        </w:numPr>
-        <w:spacing w:after="0"/>
-        <w:rPr>
-          <w:rFonts w:cs="Microsoft Sans Serif"/>
-          <w:lang w:val="de-DE"/>
-        </w:rPr>
-      </w:pPr>
-      <w:r>
-        <w:rPr>
-          <w:rFonts w:cs="Microsoft Sans Serif"/>
-          <w:lang w:val="de-DE"/>
-        </w:rPr>
-        <w:t>Fügen Sie die folgenden VIs in diesen Case ein:</w:t>
-      </w:r>
-    </w:p>
-    <w:p>
-      <w:pPr>
-        <w:numPr>
-          <w:ilvl w:val="1"/>
-          <w:numId w:val="22"/>
-        </w:numPr>
-        <w:spacing w:after="0"/>
-        <w:rPr>
-          <w:rFonts w:cs="Microsoft Sans Serif"/>
-        </w:rPr>
-      </w:pPr>
-      <w:proofErr w:type="spellStart"/>
-      <w:r>
-        <w:rPr>
-          <w:rFonts w:cs="Microsoft Sans Serif"/>
-        </w:rPr>
-        <w:t>UPNCalculator</w:t>
-      </w:r>
-      <w:proofErr w:type="spellEnd"/>
-      <w:r>
-        <w:rPr>
-          <w:rFonts w:cs="Microsoft Sans Serif"/>
-        </w:rPr>
-        <w:t xml:space="preserve"> </w:t>
-      </w:r>
-      <w:proofErr w:type="spellStart"/>
-      <w:r>
-        <w:rPr>
-          <w:rFonts w:cs="Microsoft Sans Serif"/>
-        </w:rPr>
-        <w:t>Actor.lvlib:Push</w:t>
-      </w:r>
-      <w:proofErr w:type="spellEnd"/>
-      <w:r>
-        <w:rPr>
-          <w:rFonts w:cs="Microsoft Sans Serif"/>
-        </w:rPr>
-        <w:t xml:space="preserve"> </w:t>
-      </w:r>
-      <w:proofErr w:type="spellStart"/>
-      <w:r>
-        <w:rPr>
-          <w:rFonts w:cs="Microsoft Sans Serif"/>
-        </w:rPr>
-        <w:t>Msg.lvclass:Send</w:t>
-      </w:r>
-      <w:proofErr w:type="spellEnd"/>
-      <w:r>
-        <w:rPr>
-          <w:rFonts w:cs="Microsoft Sans Serif"/>
-        </w:rPr>
-        <w:t xml:space="preserve"> Push.vi</w:t>
-      </w:r>
-    </w:p>
-    <w:p>
-      <w:pPr>
-        <w:numPr>
-          <w:ilvl w:val="1"/>
-          <w:numId w:val="22"/>
-        </w:numPr>
-        <w:spacing w:after="0"/>
-        <w:rPr>
-          <w:rFonts w:cs="Microsoft Sans Serif"/>
-        </w:rPr>
-      </w:pPr>
-      <w:proofErr w:type="spellStart"/>
-      <w:r>
-        <w:rPr>
-          <w:rFonts w:cs="Microsoft Sans Serif"/>
-        </w:rPr>
-        <w:t>UPNCalculator</w:t>
-      </w:r>
-      <w:proofErr w:type="spellEnd"/>
-      <w:r>
-        <w:rPr>
-          <w:rFonts w:cs="Microsoft Sans Serif"/>
-        </w:rPr>
-        <w:t xml:space="preserve"> </w:t>
-      </w:r>
-      <w:proofErr w:type="spellStart"/>
-      <w:r>
-        <w:rPr>
-          <w:rFonts w:cs="Microsoft Sans Serif"/>
-        </w:rPr>
-        <w:t>Actor.lvlib:Push</w:t>
-      </w:r>
-      <w:proofErr w:type="spellEnd"/>
-      <w:r>
-        <w:rPr>
-          <w:rFonts w:cs="Microsoft Sans Serif"/>
-        </w:rPr>
-        <w:t xml:space="preserve"> </w:t>
-      </w:r>
-      <w:proofErr w:type="spellStart"/>
-      <w:r>
-        <w:rPr>
-          <w:rFonts w:cs="Microsoft Sans Serif"/>
-        </w:rPr>
-        <w:t>Msg.lvclass:Send</w:t>
-      </w:r>
-      <w:proofErr w:type="spellEnd"/>
-      <w:r>
-        <w:rPr>
-          <w:rFonts w:cs="Microsoft Sans Serif"/>
-        </w:rPr>
-        <w:t xml:space="preserve"> Push.vi</w:t>
-      </w:r>
-    </w:p>
-    <w:p>
-      <w:pPr>
-        <w:numPr>
-          <w:ilvl w:val="1"/>
-          <w:numId w:val="22"/>
-        </w:numPr>
-        <w:spacing w:after="0"/>
-        <w:rPr>
-          <w:rFonts w:cs="Microsoft Sans Serif"/>
-        </w:rPr>
-      </w:pPr>
-      <w:proofErr w:type="spellStart"/>
-      <w:r>
-        <w:rPr>
-          <w:rFonts w:cs="Microsoft Sans Serif"/>
-        </w:rPr>
-        <w:t>UPNCalculator</w:t>
-      </w:r>
-      <w:proofErr w:type="spellEnd"/>
-      <w:r>
-        <w:rPr>
-          <w:rFonts w:cs="Microsoft Sans Serif"/>
-        </w:rPr>
-        <w:t xml:space="preserve"> </w:t>
-      </w:r>
-      <w:proofErr w:type="spellStart"/>
-      <w:r>
-        <w:rPr>
-          <w:rFonts w:cs="Microsoft Sans Serif"/>
-        </w:rPr>
-        <w:t>Actor.lvlib:Push</w:t>
-      </w:r>
-      <w:proofErr w:type="spellEnd"/>
-      <w:r>
-        <w:rPr>
-          <w:rFonts w:cs="Microsoft Sans Serif"/>
-        </w:rPr>
-        <w:t xml:space="preserve"> </w:t>
-      </w:r>
-      <w:proofErr w:type="spellStart"/>
-      <w:r>
-        <w:rPr>
-          <w:rFonts w:cs="Microsoft Sans Serif"/>
-        </w:rPr>
-        <w:t>Msg</w:t>
-      </w:r>
-      <w:r>
-        <w:rPr>
-          <w:rFonts w:cs="Microsoft Sans Serif"/>
-        </w:rPr>
-        <w:t>.lvclass:Send</w:t>
-      </w:r>
-      <w:proofErr w:type="spellEnd"/>
-      <w:r>
-        <w:rPr>
-          <w:rFonts w:cs="Microsoft Sans Serif"/>
-        </w:rPr>
-        <w:t xml:space="preserve"> Add</w:t>
-      </w:r>
-      <w:r>
-        <w:rPr>
-          <w:rFonts w:cs="Microsoft Sans Serif"/>
-        </w:rPr>
-        <w:t>.vi</w:t>
-      </w:r>
-    </w:p>
-    <w:p>
-      <w:pPr>
-        <w:numPr>
-          <w:ilvl w:val="1"/>
-          <w:numId w:val="22"/>
-        </w:numPr>
-        <w:spacing w:after="0"/>
-        <w:rPr>
-          <w:rFonts w:cs="Microsoft Sans Serif"/>
-        </w:rPr>
-      </w:pPr>
-      <w:proofErr w:type="spellStart"/>
-      <w:r>
-        <w:rPr>
-          <w:rFonts w:cs="Microsoft Sans Serif"/>
-        </w:rPr>
-        <w:t>UPNCalculator</w:t>
-      </w:r>
-      <w:proofErr w:type="spellEnd"/>
-      <w:r>
-        <w:rPr>
-          <w:rFonts w:cs="Microsoft Sans Serif"/>
-        </w:rPr>
-        <w:t xml:space="preserve"> </w:t>
-      </w:r>
-      <w:proofErr w:type="spellStart"/>
-      <w:r>
-        <w:rPr>
-          <w:rFonts w:cs="Microsoft Sans Serif"/>
-        </w:rPr>
-        <w:t>Actor.lvlib:Push</w:t>
-      </w:r>
-      <w:proofErr w:type="spellEnd"/>
-      <w:r>
-        <w:rPr>
-          <w:rFonts w:cs="Microsoft Sans Serif"/>
-        </w:rPr>
-        <w:t xml:space="preserve"> </w:t>
-      </w:r>
-      <w:proofErr w:type="spellStart"/>
-      <w:r>
-        <w:rPr>
-          <w:rFonts w:cs="Microsoft Sans Serif"/>
-        </w:rPr>
-        <w:t>Msg</w:t>
-      </w:r>
-      <w:r>
-        <w:rPr>
-          <w:rFonts w:cs="Microsoft Sans Serif"/>
-        </w:rPr>
-        <w:t>.lvclass:Send</w:t>
-      </w:r>
-      <w:proofErr w:type="spellEnd"/>
-      <w:r>
-        <w:rPr>
-          <w:rFonts w:cs="Microsoft Sans Serif"/>
-        </w:rPr>
-        <w:t xml:space="preserve"> Preview Stack</w:t>
-      </w:r>
-      <w:r>
-        <w:rPr>
-          <w:rFonts w:cs="Microsoft Sans Serif"/>
-        </w:rPr>
-        <w:t>.vi</w:t>
-      </w:r>
-    </w:p>
-    <w:p>
-      <w:pPr>
-        <w:numPr>
-          <w:ilvl w:val="1"/>
-          <w:numId w:val="22"/>
-        </w:numPr>
-        <w:spacing w:after="0"/>
-        <w:rPr>
-          <w:rFonts w:cs="Microsoft Sans Serif"/>
-        </w:rPr>
-      </w:pPr>
-      <w:r>
-        <w:rPr>
-          <w:rFonts w:cs="Microsoft Sans Serif"/>
-        </w:rPr>
-        <w:t>Simple Error Handler.vi</w:t>
-      </w:r>
-    </w:p>
-    <w:p>
-      <w:pPr>
-        <w:numPr>
-          <w:ilvl w:val="0"/>
-          <w:numId w:val="22"/>
-        </w:numPr>
-        <w:spacing w:after="0"/>
-        <w:rPr>
-          <w:rFonts w:cs="Microsoft Sans Serif"/>
-          <w:lang w:val="de-DE"/>
-        </w:rPr>
-      </w:pPr>
-      <w:r>
-        <w:rPr>
-          <w:rFonts w:cs="Microsoft Sans Serif"/>
-          <w:lang w:val="de-DE"/>
-        </w:rPr>
-        <w:t>Des resultierende Event Case sollte etwas so aussehen:</w:t>
-      </w:r>
-      <w:r>
-        <w:rPr>
-          <w:rFonts w:cs="Microsoft Sans Serif"/>
-          <w:lang w:val="de-DE"/>
+        </w:rPr>
+        <w:t>…</w:t>
+      </w:r>
+      <w:r>
+        <w:rPr>
+          <w:rFonts w:cs="Microsoft Sans Serif"/>
+        </w:rPr>
+        <w:t xml:space="preserve"> to create the corresponding messages.</w:t>
+      </w:r>
+      <w:r>
+        <w:rPr>
+          <w:rFonts w:cs="Microsoft Sans Serif"/>
         </w:rPr>
         <w:br/>
       </w:r>
@@ -8152,10 +7154,10 @@
           <w:lang w:val="de-DE" w:eastAsia="de-DE"/>
         </w:rPr>
         <w:drawing>
-          <wp:inline distT="0" distB="0" distL="0" distR="0" wp14:anchorId="7AE8F554" wp14:editId="756F35B4">
-            <wp:extent cx="5274945" cy="3801146"/>
-            <wp:effectExtent l="0" t="0" r="1905" b="8890"/>
-            <wp:docPr id="133" name="Grafik 133"/>
+          <wp:inline distT="0" distB="0" distL="0" distR="0" wp14:anchorId="48D70919" wp14:editId="1313F7F3">
+            <wp:extent cx="4257675" cy="5715000"/>
+            <wp:effectExtent l="0" t="0" r="9525" b="0"/>
+            <wp:docPr id="128" name="Grafik 128"/>
             <wp:cNvGraphicFramePr>
               <a:graphicFrameLocks xmlns:a="http://schemas.openxmlformats.org/drawingml/2006/main" noChangeAspect="1"/>
             </wp:cNvGraphicFramePr>
@@ -8175,6 +7177,1063 @@
                   <pic:spPr>
                     <a:xfrm>
                       <a:off x="0" y="0"/>
+                      <a:ext cx="4257675" cy="5715000"/>
+                    </a:xfrm>
+                    <a:prstGeom prst="rect">
+                      <a:avLst/>
+                    </a:prstGeom>
+                  </pic:spPr>
+                </pic:pic>
+              </a:graphicData>
+            </a:graphic>
+          </wp:inline>
+        </w:drawing>
+      </w:r>
+      <w:r>
+        <w:rPr>
+          <w:rFonts w:cs="Microsoft Sans Serif"/>
+        </w:rPr>
+        <w:br/>
+      </w:r>
+      <w:r>
+        <w:rPr>
+          <w:rFonts w:cs="Microsoft Sans Serif"/>
+          <w:lang w:val="de-DE"/>
+        </w:rPr>
+        <w:t xml:space="preserve">Wählen Sie die markierten </w:t>
+      </w:r>
+      <w:proofErr w:type="spellStart"/>
+      <w:r>
+        <w:rPr>
+          <w:rFonts w:cs="Microsoft Sans Serif"/>
+          <w:lang w:val="de-DE"/>
+        </w:rPr>
+        <w:t>Vis</w:t>
+      </w:r>
+      <w:proofErr w:type="spellEnd"/>
+      <w:r>
+        <w:rPr>
+          <w:rFonts w:cs="Microsoft Sans Serif"/>
+          <w:lang w:val="de-DE"/>
+        </w:rPr>
+        <w:t xml:space="preserve"> aus und kicken Sie </w:t>
+      </w:r>
+      <w:proofErr w:type="spellStart"/>
+      <w:r>
+        <w:rPr>
+          <w:rFonts w:cs="Microsoft Sans Serif"/>
+          <w:i/>
+          <w:lang w:val="de-DE"/>
+        </w:rPr>
+        <w:t>Build</w:t>
+      </w:r>
+      <w:proofErr w:type="spellEnd"/>
+      <w:r>
+        <w:rPr>
+          <w:rFonts w:cs="Microsoft Sans Serif"/>
+          <w:i/>
+          <w:lang w:val="de-DE"/>
+        </w:rPr>
+        <w:t xml:space="preserve"> Selected</w:t>
+      </w:r>
+      <w:r>
+        <w:rPr>
+          <w:rFonts w:cs="Microsoft Sans Serif"/>
+          <w:lang w:val="de-DE"/>
+        </w:rPr>
+        <w:t>.</w:t>
+      </w:r>
+      <w:r>
+        <w:rPr>
+          <w:rFonts w:cs="Microsoft Sans Serif"/>
+          <w:lang w:val="de-DE"/>
+        </w:rPr>
+        <w:t xml:space="preserve"> Danach schließen Sie den </w:t>
+      </w:r>
+      <w:r>
+        <w:rPr>
+          <w:rFonts w:cs="Microsoft Sans Serif"/>
+          <w:i/>
+          <w:lang w:val="de-DE"/>
+        </w:rPr>
+        <w:t xml:space="preserve">Message </w:t>
+      </w:r>
+      <w:proofErr w:type="spellStart"/>
+      <w:r>
+        <w:rPr>
+          <w:rFonts w:cs="Microsoft Sans Serif"/>
+          <w:i/>
+          <w:lang w:val="de-DE"/>
+        </w:rPr>
+        <w:t>Maker</w:t>
+      </w:r>
+      <w:proofErr w:type="spellEnd"/>
+      <w:r>
+        <w:rPr>
+          <w:rFonts w:cs="Microsoft Sans Serif"/>
+          <w:lang w:val="de-DE"/>
+        </w:rPr>
+        <w:t>.</w:t>
+      </w:r>
+    </w:p>
+    <w:p>
+      <w:pPr>
+        <w:numPr>
+          <w:ilvl w:val="0"/>
+          <w:numId w:val="22"/>
+        </w:numPr>
+        <w:spacing w:after="0"/>
+        <w:rPr>
+          <w:rFonts w:cs="Microsoft Sans Serif"/>
+          <w:lang w:val="de-DE"/>
+        </w:rPr>
+      </w:pPr>
+      <w:r>
+        <w:rPr>
+          <w:rFonts w:cs="Microsoft Sans Serif"/>
+          <w:lang w:val="de-DE"/>
+        </w:rPr>
+        <w:t>Speichern und schließen Sie alle erzeugten VIs.</w:t>
+      </w:r>
+    </w:p>
+    <w:p>
+      <w:pPr>
+        <w:numPr>
+          <w:ilvl w:val="0"/>
+          <w:numId w:val="22"/>
+        </w:numPr>
+        <w:spacing w:after="0"/>
+        <w:rPr>
+          <w:rFonts w:cs="Microsoft Sans Serif"/>
+          <w:lang w:val="de-DE"/>
+        </w:rPr>
+      </w:pPr>
+      <w:r>
+        <w:rPr>
+          <w:rFonts w:cs="Microsoft Sans Serif"/>
+          <w:lang w:val="de-DE"/>
+        </w:rPr>
+        <w:t xml:space="preserve">Verschieben Sie die neuen Message-Klassen in den virtuellen Ordner: </w:t>
+      </w:r>
+      <w:r>
+        <w:rPr>
+          <w:rFonts w:cs="Microsoft Sans Serif"/>
+          <w:i/>
+          <w:lang w:val="de-DE"/>
+        </w:rPr>
+        <w:t xml:space="preserve">Messages </w:t>
+      </w:r>
+      <w:proofErr w:type="spellStart"/>
+      <w:r>
+        <w:rPr>
+          <w:rFonts w:cs="Microsoft Sans Serif"/>
+          <w:i/>
+          <w:lang w:val="de-DE"/>
+        </w:rPr>
+        <w:t>for</w:t>
+      </w:r>
+      <w:proofErr w:type="spellEnd"/>
+      <w:r>
+        <w:rPr>
+          <w:rFonts w:cs="Microsoft Sans Serif"/>
+          <w:i/>
+          <w:lang w:val="de-DE"/>
+        </w:rPr>
+        <w:t xml:space="preserve"> </w:t>
+      </w:r>
+      <w:proofErr w:type="spellStart"/>
+      <w:r>
+        <w:rPr>
+          <w:rFonts w:cs="Microsoft Sans Serif"/>
+          <w:i/>
+          <w:lang w:val="de-DE"/>
+        </w:rPr>
+        <w:t>UPNCalculator</w:t>
+      </w:r>
+      <w:proofErr w:type="spellEnd"/>
+      <w:r>
+        <w:rPr>
+          <w:rFonts w:cs="Microsoft Sans Serif"/>
+          <w:lang w:val="de-DE"/>
+        </w:rPr>
+        <w:t>.</w:t>
+      </w:r>
+      <w:r>
+        <w:rPr>
+          <w:rFonts w:cs="Microsoft Sans Serif"/>
+          <w:lang w:val="de-DE"/>
+        </w:rPr>
+        <w:t xml:space="preserve"> Objekte diese Nachrichten-Klassen werden später vom GUI an den Rechner gesendet.</w:t>
+      </w:r>
+    </w:p>
+    <w:p>
+      <w:pPr>
+        <w:spacing w:after="0"/>
+        <w:rPr>
+          <w:rFonts w:cs="Microsoft Sans Serif"/>
+          <w:lang w:val="de-DE"/>
+        </w:rPr>
+      </w:pPr>
+    </w:p>
+    <w:p>
+      <w:pPr>
+        <w:spacing w:after="0"/>
+        <w:rPr>
+          <w:rFonts w:cs="Microsoft Sans Serif"/>
+          <w:lang w:val="de-DE"/>
+        </w:rPr>
+      </w:pPr>
+      <w:r>
+        <w:rPr>
+          <w:rFonts w:cs="Microsoft Sans Serif"/>
+          <w:lang w:val="de-DE"/>
+        </w:rPr>
+        <w:t xml:space="preserve">Die </w:t>
+      </w:r>
+      <w:proofErr w:type="spellStart"/>
+      <w:r>
+        <w:rPr>
+          <w:rFonts w:cs="Microsoft Sans Serif"/>
+          <w:i/>
+          <w:lang w:val="de-DE"/>
+        </w:rPr>
+        <w:t>UPNCalculator</w:t>
+      </w:r>
+      <w:proofErr w:type="spellEnd"/>
+      <w:r>
+        <w:rPr>
+          <w:rFonts w:cs="Microsoft Sans Serif"/>
+          <w:lang w:val="de-DE"/>
+        </w:rPr>
+        <w:t>-Klasse ist nun vorbereitet</w:t>
+      </w:r>
+      <w:r>
+        <w:rPr>
+          <w:rFonts w:cs="Microsoft Sans Serif"/>
+          <w:lang w:val="de-DE"/>
+        </w:rPr>
+        <w:t>,</w:t>
+      </w:r>
+      <w:r>
+        <w:rPr>
+          <w:rFonts w:cs="Microsoft Sans Serif"/>
+          <w:lang w:val="de-DE"/>
+        </w:rPr>
+        <w:t xml:space="preserve"> Nachrichten zu empfangen, um Zahlen auf den </w:t>
+      </w:r>
+      <w:proofErr w:type="spellStart"/>
+      <w:r>
+        <w:rPr>
+          <w:rFonts w:cs="Microsoft Sans Serif"/>
+          <w:i/>
+          <w:lang w:val="de-DE"/>
+        </w:rPr>
+        <w:t>Stack</w:t>
+      </w:r>
+      <w:proofErr w:type="spellEnd"/>
+      <w:r>
+        <w:rPr>
+          <w:rFonts w:cs="Microsoft Sans Serif"/>
+          <w:lang w:val="de-DE"/>
+        </w:rPr>
+        <w:t xml:space="preserve"> zu legen und mit diesen Rechenoper</w:t>
+      </w:r>
+      <w:r>
+        <w:rPr>
+          <w:rFonts w:cs="Microsoft Sans Serif"/>
+          <w:lang w:val="de-DE"/>
+        </w:rPr>
+        <w:t>atio</w:t>
+      </w:r>
+      <w:r>
+        <w:rPr>
+          <w:rFonts w:cs="Microsoft Sans Serif"/>
+          <w:lang w:val="de-DE"/>
+        </w:rPr>
+        <w:t xml:space="preserve">nen auszuführen. </w:t>
+      </w:r>
+    </w:p>
+    <w:p>
+      <w:pPr>
+        <w:spacing w:after="0"/>
+        <w:rPr>
+          <w:rFonts w:cs="Microsoft Sans Serif"/>
+          <w:lang w:val="de-DE"/>
+        </w:rPr>
+      </w:pPr>
+    </w:p>
+    <w:p>
+      <w:pPr>
+        <w:spacing w:after="0"/>
+        <w:rPr>
+          <w:rFonts w:cs="Microsoft Sans Serif"/>
+          <w:lang w:val="de-DE"/>
+        </w:rPr>
+      </w:pPr>
+      <w:r>
+        <w:rPr>
+          <w:rFonts w:cs="Microsoft Sans Serif"/>
+          <w:lang w:val="de-DE"/>
+        </w:rPr>
+        <w:t xml:space="preserve">Die Nachricht </w:t>
+      </w:r>
+      <w:r>
+        <w:rPr>
+          <w:rFonts w:cs="Microsoft Sans Serif"/>
+          <w:i/>
+          <w:lang w:val="de-DE"/>
+        </w:rPr>
+        <w:t xml:space="preserve">Preview </w:t>
+      </w:r>
+      <w:proofErr w:type="spellStart"/>
+      <w:r>
+        <w:rPr>
+          <w:rFonts w:cs="Microsoft Sans Serif"/>
+          <w:i/>
+          <w:lang w:val="de-DE"/>
+        </w:rPr>
+        <w:t>Stack</w:t>
+      </w:r>
+      <w:proofErr w:type="spellEnd"/>
+      <w:r>
+        <w:rPr>
+          <w:rFonts w:cs="Microsoft Sans Serif"/>
+          <w:i/>
+          <w:lang w:val="de-DE"/>
+        </w:rPr>
+        <w:t xml:space="preserve"> </w:t>
+      </w:r>
+      <w:proofErr w:type="spellStart"/>
+      <w:r>
+        <w:rPr>
+          <w:rFonts w:cs="Microsoft Sans Serif"/>
+          <w:i/>
+          <w:lang w:val="de-DE"/>
+        </w:rPr>
+        <w:t>Msg.lvclass</w:t>
+      </w:r>
+      <w:proofErr w:type="spellEnd"/>
+      <w:r>
+        <w:rPr>
+          <w:rFonts w:cs="Microsoft Sans Serif"/>
+          <w:lang w:val="de-DE"/>
+        </w:rPr>
+        <w:t xml:space="preserve"> muss allerdings später noch bearbeitet werden, damit das Ergebnis einer Rechenoperation </w:t>
+      </w:r>
+      <w:r>
+        <w:rPr>
+          <w:rFonts w:cs="Microsoft Sans Serif"/>
+          <w:lang w:val="de-DE"/>
+        </w:rPr>
+        <w:t xml:space="preserve">zurück </w:t>
+      </w:r>
+      <w:r>
+        <w:rPr>
+          <w:rFonts w:cs="Microsoft Sans Serif"/>
+          <w:lang w:val="de-DE"/>
+        </w:rPr>
+        <w:t>zum GUI zur Anzeige gelangt.</w:t>
+      </w:r>
+      <w:r>
+        <w:rPr>
+          <w:rFonts w:cs="Microsoft Sans Serif"/>
+          <w:lang w:val="de-DE"/>
+        </w:rPr>
+        <w:t xml:space="preserve"> Dazu muss aber erst die entsprechende Nachricht  in der </w:t>
+      </w:r>
+      <w:proofErr w:type="spellStart"/>
+      <w:r>
+        <w:rPr>
+          <w:rFonts w:cs="Microsoft Sans Serif"/>
+          <w:i/>
+          <w:lang w:val="de-DE"/>
+        </w:rPr>
+        <w:t>UPNCalculatorGUI</w:t>
+      </w:r>
+      <w:proofErr w:type="spellEnd"/>
+      <w:r>
+        <w:rPr>
+          <w:rFonts w:cs="Microsoft Sans Serif"/>
+          <w:lang w:val="de-DE"/>
+        </w:rPr>
+        <w:t>-Klasse erstellt werden.</w:t>
+      </w:r>
+    </w:p>
+    <w:p>
+      <w:pPr>
+        <w:pStyle w:val="berschrift1"/>
+        <w:pBdr>
+          <w:bottom w:val="single" w:sz="6" w:space="2" w:color="auto"/>
+        </w:pBdr>
+        <w:rPr>
+          <w:rFonts w:ascii="Arial Narrow" w:hAnsi="Arial Narrow"/>
+        </w:rPr>
+      </w:pPr>
+      <w:bookmarkStart w:id="7" w:name="_Toc335751143"/>
+      <w:r>
+        <w:rPr>
+          <w:rFonts w:ascii="Arial Narrow" w:hAnsi="Arial Narrow"/>
+        </w:rPr>
+        <w:lastRenderedPageBreak/>
+        <w:t>Übung 5</w:t>
+      </w:r>
+      <w:r>
+        <w:rPr>
+          <w:rFonts w:ascii="Arial Narrow" w:hAnsi="Arial Narrow"/>
+        </w:rPr>
+        <w:t>:</w:t>
+      </w:r>
+      <w:r>
+        <w:rPr>
+          <w:rFonts w:ascii="Arial Narrow" w:hAnsi="Arial Narrow"/>
+        </w:rPr>
+        <w:t xml:space="preserve"> Erweitern der Klasse </w:t>
+      </w:r>
+      <w:proofErr w:type="spellStart"/>
+      <w:r>
+        <w:rPr>
+          <w:rFonts w:ascii="Arial Narrow" w:hAnsi="Arial Narrow"/>
+          <w:i/>
+        </w:rPr>
+        <w:t>Calculator</w:t>
+      </w:r>
+      <w:bookmarkEnd w:id="7"/>
+      <w:proofErr w:type="spellEnd"/>
+    </w:p>
+    <w:p>
+      <w:pPr>
+        <w:spacing w:after="0"/>
+        <w:jc w:val="both"/>
+        <w:rPr>
+          <w:lang w:val="de-DE"/>
+        </w:rPr>
+      </w:pPr>
+      <w:r>
+        <w:rPr>
+          <w:lang w:val="de-DE"/>
+        </w:rPr>
+        <w:t xml:space="preserve">Um in einem ersten Schritt die Klasse </w:t>
+      </w:r>
+      <w:proofErr w:type="spellStart"/>
+      <w:r>
+        <w:rPr>
+          <w:i/>
+          <w:lang w:val="de-DE"/>
+        </w:rPr>
+        <w:t>UPNCalculator</w:t>
+      </w:r>
+      <w:proofErr w:type="spellEnd"/>
+      <w:r>
+        <w:rPr>
+          <w:lang w:val="de-DE"/>
+        </w:rPr>
+        <w:t xml:space="preserve"> für Rechnungen zu benutzen, fügen wir einen zusätzlichen Event-Case zur </w:t>
+      </w:r>
+      <w:proofErr w:type="spellStart"/>
+      <w:r>
+        <w:rPr>
+          <w:i/>
+          <w:lang w:val="de-DE"/>
+        </w:rPr>
+        <w:t>Calculator</w:t>
+      </w:r>
+      <w:proofErr w:type="spellEnd"/>
+      <w:r>
+        <w:rPr>
+          <w:lang w:val="de-DE"/>
+        </w:rPr>
+        <w:t xml:space="preserve">-Klasse hinzu. </w:t>
+      </w:r>
+    </w:p>
+    <w:p>
+      <w:pPr>
+        <w:spacing w:after="0"/>
+        <w:jc w:val="both"/>
+        <w:rPr>
+          <w:lang w:val="de-DE"/>
+        </w:rPr>
+      </w:pPr>
+    </w:p>
+    <w:p>
+      <w:pPr>
+        <w:numPr>
+          <w:ilvl w:val="0"/>
+          <w:numId w:val="22"/>
+        </w:numPr>
+        <w:spacing w:after="0"/>
+        <w:rPr>
+          <w:rFonts w:cs="Microsoft Sans Serif"/>
+          <w:lang w:val="de-DE"/>
+        </w:rPr>
+      </w:pPr>
+      <w:r>
+        <w:rPr>
+          <w:rFonts w:cs="Microsoft Sans Serif"/>
+          <w:lang w:val="de-DE"/>
+        </w:rPr>
+        <w:t xml:space="preserve">Öffnen Sie das </w:t>
+      </w:r>
+      <w:proofErr w:type="spellStart"/>
+      <w:r>
+        <w:rPr>
+          <w:rFonts w:cs="Microsoft Sans Serif"/>
+          <w:lang w:val="de-DE"/>
+        </w:rPr>
+        <w:t>Calculator.lvclass:Actor</w:t>
+      </w:r>
+      <w:proofErr w:type="spellEnd"/>
+      <w:r>
+        <w:rPr>
+          <w:rFonts w:cs="Microsoft Sans Serif"/>
+          <w:lang w:val="de-DE"/>
+        </w:rPr>
+        <w:t xml:space="preserve"> Core.vi.</w:t>
+      </w:r>
+      <w:r>
+        <w:rPr>
+          <w:rFonts w:cs="Microsoft Sans Serif"/>
+          <w:lang w:val="de-DE"/>
+        </w:rPr>
+        <w:br/>
+        <w:t xml:space="preserve">In diesem VI </w:t>
+      </w:r>
+      <w:r>
+        <w:rPr>
+          <w:rFonts w:cs="Microsoft Sans Serif"/>
+          <w:lang w:val="de-DE"/>
+        </w:rPr>
+        <w:t>we</w:t>
+      </w:r>
+      <w:r>
+        <w:rPr>
+          <w:rFonts w:cs="Microsoft Sans Serif"/>
+          <w:lang w:val="de-DE"/>
+        </w:rPr>
+        <w:t xml:space="preserve">rden </w:t>
+      </w:r>
+      <w:r>
+        <w:rPr>
+          <w:rFonts w:cs="Microsoft Sans Serif"/>
+          <w:lang w:val="de-DE"/>
+        </w:rPr>
+        <w:t xml:space="preserve">u. a. </w:t>
+      </w:r>
+      <w:r>
+        <w:rPr>
+          <w:rFonts w:cs="Microsoft Sans Serif"/>
+          <w:lang w:val="de-DE"/>
+        </w:rPr>
+        <w:t xml:space="preserve">die </w:t>
+      </w:r>
+      <w:proofErr w:type="spellStart"/>
+      <w:r>
+        <w:rPr>
+          <w:rFonts w:cs="Microsoft Sans Serif"/>
+          <w:lang w:val="de-DE"/>
+        </w:rPr>
+        <w:t>Aktoren</w:t>
+      </w:r>
+      <w:proofErr w:type="spellEnd"/>
+      <w:r>
+        <w:rPr>
+          <w:rFonts w:cs="Microsoft Sans Serif"/>
+          <w:lang w:val="de-DE"/>
+        </w:rPr>
+        <w:t xml:space="preserve"> </w:t>
+      </w:r>
+      <w:proofErr w:type="spellStart"/>
+      <w:r>
+        <w:rPr>
+          <w:rFonts w:cs="Microsoft Sans Serif"/>
+          <w:lang w:val="de-DE"/>
+        </w:rPr>
+        <w:t>UPNCalculator</w:t>
+      </w:r>
+      <w:proofErr w:type="spellEnd"/>
+      <w:r>
+        <w:rPr>
+          <w:rFonts w:cs="Microsoft Sans Serif"/>
+          <w:lang w:val="de-DE"/>
+        </w:rPr>
+        <w:t xml:space="preserve"> und </w:t>
+      </w:r>
+      <w:proofErr w:type="spellStart"/>
+      <w:r>
+        <w:rPr>
+          <w:rFonts w:cs="Microsoft Sans Serif"/>
+          <w:lang w:val="de-DE"/>
+        </w:rPr>
+        <w:t>UPNCalculatorGUI</w:t>
+      </w:r>
+      <w:proofErr w:type="spellEnd"/>
+      <w:r>
+        <w:rPr>
+          <w:rFonts w:cs="Microsoft Sans Serif"/>
+          <w:lang w:val="de-DE"/>
+        </w:rPr>
+        <w:t xml:space="preserve"> gestartet bevor </w:t>
+      </w:r>
+      <w:r>
+        <w:rPr>
+          <w:rFonts w:cs="Microsoft Sans Serif"/>
+          <w:i/>
+          <w:lang w:val="de-DE"/>
+        </w:rPr>
+        <w:t>Call Parent Methode</w:t>
+      </w:r>
+      <w:r>
+        <w:rPr>
+          <w:rFonts w:cs="Microsoft Sans Serif"/>
+          <w:lang w:val="de-DE"/>
+        </w:rPr>
+        <w:t xml:space="preserve">, das VI </w:t>
+      </w:r>
+      <w:proofErr w:type="gramStart"/>
+      <w:r>
+        <w:rPr>
+          <w:rFonts w:cs="Microsoft Sans Serif"/>
+          <w:lang w:val="de-DE"/>
+        </w:rPr>
+        <w:t>dass</w:t>
+      </w:r>
+      <w:proofErr w:type="gramEnd"/>
+      <w:r>
+        <w:rPr>
+          <w:rFonts w:cs="Microsoft Sans Serif"/>
+          <w:lang w:val="de-DE"/>
+        </w:rPr>
+        <w:t xml:space="preserve"> die Nachrichten empfängt, aufgerufen wird. Parallel wir eine Ereignisschleife gestartet, in der programmatische Ereignisse und Benutzereingaben behandelt werden.</w:t>
+      </w:r>
+    </w:p>
+    <w:p>
+      <w:pPr>
+        <w:numPr>
+          <w:ilvl w:val="0"/>
+          <w:numId w:val="22"/>
+        </w:numPr>
+        <w:spacing w:after="0"/>
+        <w:rPr>
+          <w:rFonts w:cs="Microsoft Sans Serif"/>
+          <w:lang w:val="de-DE"/>
+        </w:rPr>
+      </w:pPr>
+      <w:proofErr w:type="spellStart"/>
+      <w:r>
+        <w:rPr>
+          <w:rFonts w:cs="Microsoft Sans Serif"/>
+          <w:lang w:val="de-DE"/>
+        </w:rPr>
+        <w:t>P</w:t>
+      </w:r>
+      <w:r>
+        <w:rPr>
+          <w:rFonts w:cs="Microsoft Sans Serif"/>
+          <w:lang w:val="de-DE"/>
+        </w:rPr>
+        <w:t>lazieren</w:t>
+      </w:r>
+      <w:proofErr w:type="spellEnd"/>
+      <w:r>
+        <w:rPr>
+          <w:rFonts w:cs="Microsoft Sans Serif"/>
+          <w:lang w:val="de-DE"/>
+        </w:rPr>
+        <w:t xml:space="preserve"> Sie einen weiteren Button auf das Frontpanel und beschriften Sie ihn mit </w:t>
+      </w:r>
+      <w:r>
+        <w:rPr>
+          <w:rFonts w:cs="Microsoft Sans Serif"/>
+          <w:i/>
+          <w:lang w:val="de-DE"/>
+        </w:rPr>
+        <w:t xml:space="preserve">Test </w:t>
+      </w:r>
+      <w:proofErr w:type="spellStart"/>
+      <w:r>
+        <w:rPr>
+          <w:rFonts w:cs="Microsoft Sans Serif"/>
+          <w:i/>
+          <w:lang w:val="de-DE"/>
+        </w:rPr>
+        <w:t>Calculator</w:t>
+      </w:r>
+      <w:proofErr w:type="spellEnd"/>
+      <w:r>
+        <w:rPr>
+          <w:rFonts w:cs="Microsoft Sans Serif"/>
+          <w:lang w:val="de-DE"/>
+        </w:rPr>
+        <w:t>.</w:t>
+      </w:r>
+    </w:p>
+    <w:p>
+      <w:pPr>
+        <w:numPr>
+          <w:ilvl w:val="0"/>
+          <w:numId w:val="22"/>
+        </w:numPr>
+        <w:spacing w:after="0"/>
+        <w:rPr>
+          <w:rFonts w:cs="Microsoft Sans Serif"/>
+          <w:lang w:val="de-DE"/>
+        </w:rPr>
+      </w:pPr>
+      <w:r>
+        <w:rPr>
+          <w:rFonts w:cs="Microsoft Sans Serif"/>
+          <w:lang w:val="de-DE"/>
+        </w:rPr>
+        <w:t xml:space="preserve">Erzeugen Sie für diesen Button einen neuen </w:t>
+      </w:r>
+      <w:r>
+        <w:rPr>
+          <w:rFonts w:cs="Microsoft Sans Serif"/>
+          <w:i/>
+          <w:lang w:val="de-DE"/>
+        </w:rPr>
+        <w:t>Event-Case</w:t>
+      </w:r>
+      <w:r>
+        <w:rPr>
+          <w:rFonts w:cs="Microsoft Sans Serif"/>
+          <w:lang w:val="de-DE"/>
+        </w:rPr>
+        <w:t>.</w:t>
+      </w:r>
+    </w:p>
+    <w:p>
+      <w:pPr>
+        <w:numPr>
+          <w:ilvl w:val="0"/>
+          <w:numId w:val="22"/>
+        </w:numPr>
+        <w:spacing w:after="0"/>
+        <w:rPr>
+          <w:rFonts w:cs="Microsoft Sans Serif"/>
+          <w:lang w:val="de-DE"/>
+        </w:rPr>
+      </w:pPr>
+      <w:r>
+        <w:rPr>
+          <w:rFonts w:cs="Microsoft Sans Serif"/>
+          <w:lang w:val="de-DE"/>
+        </w:rPr>
+        <w:t>Fügen Sie die folgenden VIs in diesen Case ein:</w:t>
+      </w:r>
+    </w:p>
+    <w:p>
+      <w:pPr>
+        <w:numPr>
+          <w:ilvl w:val="1"/>
+          <w:numId w:val="22"/>
+        </w:numPr>
+        <w:spacing w:after="0"/>
+        <w:rPr>
+          <w:rFonts w:cs="Microsoft Sans Serif"/>
+        </w:rPr>
+      </w:pPr>
+      <w:proofErr w:type="spellStart"/>
+      <w:r>
+        <w:rPr>
+          <w:rFonts w:cs="Microsoft Sans Serif"/>
+        </w:rPr>
+        <w:t>UPNCalculator</w:t>
+      </w:r>
+      <w:proofErr w:type="spellEnd"/>
+      <w:r>
+        <w:rPr>
+          <w:rFonts w:cs="Microsoft Sans Serif"/>
+        </w:rPr>
+        <w:t xml:space="preserve"> </w:t>
+      </w:r>
+      <w:proofErr w:type="spellStart"/>
+      <w:r>
+        <w:rPr>
+          <w:rFonts w:cs="Microsoft Sans Serif"/>
+        </w:rPr>
+        <w:t>Actor.lvlib:Push</w:t>
+      </w:r>
+      <w:proofErr w:type="spellEnd"/>
+      <w:r>
+        <w:rPr>
+          <w:rFonts w:cs="Microsoft Sans Serif"/>
+        </w:rPr>
+        <w:t xml:space="preserve"> </w:t>
+      </w:r>
+      <w:proofErr w:type="spellStart"/>
+      <w:r>
+        <w:rPr>
+          <w:rFonts w:cs="Microsoft Sans Serif"/>
+        </w:rPr>
+        <w:t>Msg.lvclass:Send</w:t>
+      </w:r>
+      <w:proofErr w:type="spellEnd"/>
+      <w:r>
+        <w:rPr>
+          <w:rFonts w:cs="Microsoft Sans Serif"/>
+        </w:rPr>
+        <w:t xml:space="preserve"> Push.vi</w:t>
+      </w:r>
+    </w:p>
+    <w:p>
+      <w:pPr>
+        <w:numPr>
+          <w:ilvl w:val="1"/>
+          <w:numId w:val="22"/>
+        </w:numPr>
+        <w:spacing w:after="0"/>
+        <w:rPr>
+          <w:rFonts w:cs="Microsoft Sans Serif"/>
+        </w:rPr>
+      </w:pPr>
+      <w:proofErr w:type="spellStart"/>
+      <w:r>
+        <w:rPr>
+          <w:rFonts w:cs="Microsoft Sans Serif"/>
+        </w:rPr>
+        <w:t>UPNCalculator</w:t>
+      </w:r>
+      <w:proofErr w:type="spellEnd"/>
+      <w:r>
+        <w:rPr>
+          <w:rFonts w:cs="Microsoft Sans Serif"/>
+        </w:rPr>
+        <w:t xml:space="preserve"> </w:t>
+      </w:r>
+      <w:proofErr w:type="spellStart"/>
+      <w:r>
+        <w:rPr>
+          <w:rFonts w:cs="Microsoft Sans Serif"/>
+        </w:rPr>
+        <w:t>Actor.lvlib:Push</w:t>
+      </w:r>
+      <w:proofErr w:type="spellEnd"/>
+      <w:r>
+        <w:rPr>
+          <w:rFonts w:cs="Microsoft Sans Serif"/>
+        </w:rPr>
+        <w:t xml:space="preserve"> </w:t>
+      </w:r>
+      <w:proofErr w:type="spellStart"/>
+      <w:r>
+        <w:rPr>
+          <w:rFonts w:cs="Microsoft Sans Serif"/>
+        </w:rPr>
+        <w:t>Msg.lvclass:Send</w:t>
+      </w:r>
+      <w:proofErr w:type="spellEnd"/>
+      <w:r>
+        <w:rPr>
+          <w:rFonts w:cs="Microsoft Sans Serif"/>
+        </w:rPr>
+        <w:t xml:space="preserve"> Push.vi</w:t>
+      </w:r>
+    </w:p>
+    <w:p>
+      <w:pPr>
+        <w:numPr>
+          <w:ilvl w:val="1"/>
+          <w:numId w:val="22"/>
+        </w:numPr>
+        <w:spacing w:after="0"/>
+        <w:rPr>
+          <w:rFonts w:cs="Microsoft Sans Serif"/>
+        </w:rPr>
+      </w:pPr>
+      <w:proofErr w:type="spellStart"/>
+      <w:r>
+        <w:rPr>
+          <w:rFonts w:cs="Microsoft Sans Serif"/>
+        </w:rPr>
+        <w:t>UPNCalculator</w:t>
+      </w:r>
+      <w:proofErr w:type="spellEnd"/>
+      <w:r>
+        <w:rPr>
+          <w:rFonts w:cs="Microsoft Sans Serif"/>
+        </w:rPr>
+        <w:t xml:space="preserve"> </w:t>
+      </w:r>
+      <w:proofErr w:type="spellStart"/>
+      <w:r>
+        <w:rPr>
+          <w:rFonts w:cs="Microsoft Sans Serif"/>
+        </w:rPr>
+        <w:t>Actor.lvlib:Push</w:t>
+      </w:r>
+      <w:proofErr w:type="spellEnd"/>
+      <w:r>
+        <w:rPr>
+          <w:rFonts w:cs="Microsoft Sans Serif"/>
+        </w:rPr>
+        <w:t xml:space="preserve"> </w:t>
+      </w:r>
+      <w:proofErr w:type="spellStart"/>
+      <w:r>
+        <w:rPr>
+          <w:rFonts w:cs="Microsoft Sans Serif"/>
+        </w:rPr>
+        <w:t>Msg</w:t>
+      </w:r>
+      <w:r>
+        <w:rPr>
+          <w:rFonts w:cs="Microsoft Sans Serif"/>
+        </w:rPr>
+        <w:t>.lvclass:Send</w:t>
+      </w:r>
+      <w:proofErr w:type="spellEnd"/>
+      <w:r>
+        <w:rPr>
+          <w:rFonts w:cs="Microsoft Sans Serif"/>
+        </w:rPr>
+        <w:t xml:space="preserve"> Add</w:t>
+      </w:r>
+      <w:r>
+        <w:rPr>
+          <w:rFonts w:cs="Microsoft Sans Serif"/>
+        </w:rPr>
+        <w:t>.vi</w:t>
+      </w:r>
+    </w:p>
+    <w:p>
+      <w:pPr>
+        <w:numPr>
+          <w:ilvl w:val="1"/>
+          <w:numId w:val="22"/>
+        </w:numPr>
+        <w:spacing w:after="0"/>
+        <w:rPr>
+          <w:rFonts w:cs="Microsoft Sans Serif"/>
+        </w:rPr>
+      </w:pPr>
+      <w:proofErr w:type="spellStart"/>
+      <w:r>
+        <w:rPr>
+          <w:rFonts w:cs="Microsoft Sans Serif"/>
+        </w:rPr>
+        <w:t>UPNCalculator</w:t>
+      </w:r>
+      <w:proofErr w:type="spellEnd"/>
+      <w:r>
+        <w:rPr>
+          <w:rFonts w:cs="Microsoft Sans Serif"/>
+        </w:rPr>
+        <w:t xml:space="preserve"> </w:t>
+      </w:r>
+      <w:proofErr w:type="spellStart"/>
+      <w:r>
+        <w:rPr>
+          <w:rFonts w:cs="Microsoft Sans Serif"/>
+        </w:rPr>
+        <w:t>Actor.lvlib:Push</w:t>
+      </w:r>
+      <w:proofErr w:type="spellEnd"/>
+      <w:r>
+        <w:rPr>
+          <w:rFonts w:cs="Microsoft Sans Serif"/>
+        </w:rPr>
+        <w:t xml:space="preserve"> </w:t>
+      </w:r>
+      <w:proofErr w:type="spellStart"/>
+      <w:r>
+        <w:rPr>
+          <w:rFonts w:cs="Microsoft Sans Serif"/>
+        </w:rPr>
+        <w:t>Msg</w:t>
+      </w:r>
+      <w:r>
+        <w:rPr>
+          <w:rFonts w:cs="Microsoft Sans Serif"/>
+        </w:rPr>
+        <w:t>.lvclass:Send</w:t>
+      </w:r>
+      <w:proofErr w:type="spellEnd"/>
+      <w:r>
+        <w:rPr>
+          <w:rFonts w:cs="Microsoft Sans Serif"/>
+        </w:rPr>
+        <w:t xml:space="preserve"> Preview Stack</w:t>
+      </w:r>
+      <w:r>
+        <w:rPr>
+          <w:rFonts w:cs="Microsoft Sans Serif"/>
+        </w:rPr>
+        <w:t>.vi</w:t>
+      </w:r>
+    </w:p>
+    <w:p>
+      <w:pPr>
+        <w:numPr>
+          <w:ilvl w:val="1"/>
+          <w:numId w:val="22"/>
+        </w:numPr>
+        <w:spacing w:after="0"/>
+        <w:rPr>
+          <w:rFonts w:cs="Microsoft Sans Serif"/>
+        </w:rPr>
+      </w:pPr>
+      <w:r>
+        <w:rPr>
+          <w:rFonts w:cs="Microsoft Sans Serif"/>
+        </w:rPr>
+        <w:t>Simple Error Handler.vi</w:t>
+      </w:r>
+    </w:p>
+    <w:p>
+      <w:pPr>
+        <w:numPr>
+          <w:ilvl w:val="0"/>
+          <w:numId w:val="22"/>
+        </w:numPr>
+        <w:spacing w:after="0"/>
+        <w:rPr>
+          <w:rFonts w:cs="Microsoft Sans Serif"/>
+          <w:lang w:val="de-DE"/>
+        </w:rPr>
+      </w:pPr>
+      <w:r>
+        <w:rPr>
+          <w:rFonts w:cs="Microsoft Sans Serif"/>
+          <w:lang w:val="de-DE"/>
+        </w:rPr>
+        <w:t>Des resultierende Event Case sollte etwas so aussehen:</w:t>
+      </w:r>
+      <w:r>
+        <w:rPr>
+          <w:rFonts w:cs="Microsoft Sans Serif"/>
+          <w:lang w:val="de-DE"/>
+        </w:rPr>
+        <w:br/>
+      </w:r>
+      <w:r>
+        <w:rPr>
+          <w:noProof/>
+          <w:lang w:val="de-DE" w:eastAsia="de-DE"/>
+        </w:rPr>
+        <w:drawing>
+          <wp:inline distT="0" distB="0" distL="0" distR="0" wp14:anchorId="7AE8F554" wp14:editId="756F35B4">
+            <wp:extent cx="5274945" cy="3801146"/>
+            <wp:effectExtent l="0" t="0" r="1905" b="8890"/>
+            <wp:docPr id="133" name="Grafik 133"/>
+            <wp:cNvGraphicFramePr>
+              <a:graphicFrameLocks xmlns:a="http://schemas.openxmlformats.org/drawingml/2006/main" noChangeAspect="1"/>
+            </wp:cNvGraphicFramePr>
+            <a:graphic xmlns:a="http://schemas.openxmlformats.org/drawingml/2006/main">
+              <a:graphicData uri="http://schemas.openxmlformats.org/drawingml/2006/picture">
+                <pic:pic xmlns:pic="http://schemas.openxmlformats.org/drawingml/2006/picture">
+                  <pic:nvPicPr>
+                    <pic:cNvPr id="0" name=""/>
+                    <pic:cNvPicPr/>
+                  </pic:nvPicPr>
+                  <pic:blipFill>
+                    <a:blip r:embed="rId45"/>
+                    <a:stretch>
+                      <a:fillRect/>
+                    </a:stretch>
+                  </pic:blipFill>
+                  <pic:spPr>
+                    <a:xfrm>
+                      <a:off x="0" y="0"/>
                       <a:ext cx="5274945" cy="3801146"/>
                     </a:xfrm>
                     <a:prstGeom prst="rect">
@@ -8367,6 +8426,1173 @@
     </w:p>
     <w:p>
       <w:pPr>
+        <w:spacing w:after="0"/>
+        <w:rPr>
+          <w:rFonts w:cs="Microsoft Sans Serif"/>
+          <w:lang w:val="de-DE"/>
+        </w:rPr>
+      </w:pPr>
+      <w:r>
+        <w:rPr>
+          <w:rFonts w:cs="Microsoft Sans Serif"/>
+          <w:lang w:val="de-DE"/>
+        </w:rPr>
+        <w:br w:type="page"/>
+      </w:r>
+    </w:p>
+    <w:p>
+      <w:pPr>
+        <w:numPr>
+          <w:ilvl w:val="2"/>
+          <w:numId w:val="17"/>
+        </w:numPr>
+        <w:tabs>
+          <w:tab w:val="clear" w:pos="2349"/>
+        </w:tabs>
+        <w:spacing w:after="0"/>
+        <w:ind w:left="726" w:hanging="363"/>
+        <w:rPr>
+          <w:rFonts w:cs="Microsoft Sans Serif"/>
+          <w:lang w:val="de-DE"/>
+        </w:rPr>
+      </w:pPr>
+      <w:r>
+        <w:rPr>
+          <w:rFonts w:cs="Microsoft Sans Serif"/>
+          <w:lang w:val="de-DE"/>
+        </w:rPr>
+        <w:lastRenderedPageBreak/>
+        <w:t>Fügen Sie auf dem Front</w:t>
+      </w:r>
+      <w:r>
+        <w:rPr>
+          <w:rFonts w:cs="Microsoft Sans Serif"/>
+          <w:lang w:val="de-DE"/>
+        </w:rPr>
+        <w:t>p</w:t>
+      </w:r>
+      <w:r>
+        <w:rPr>
+          <w:rFonts w:cs="Microsoft Sans Serif"/>
+          <w:lang w:val="de-DE"/>
+        </w:rPr>
+        <w:t>a</w:t>
+      </w:r>
+      <w:r>
+        <w:rPr>
+          <w:rFonts w:cs="Microsoft Sans Serif"/>
+          <w:lang w:val="de-DE"/>
+        </w:rPr>
+        <w:t xml:space="preserve">nel nach ein Double-Array als Indikator hinzu, um den </w:t>
+      </w:r>
+      <w:proofErr w:type="spellStart"/>
+      <w:r>
+        <w:rPr>
+          <w:rFonts w:cs="Microsoft Sans Serif"/>
+          <w:i/>
+          <w:lang w:val="de-DE"/>
+        </w:rPr>
+        <w:t>Stack</w:t>
+      </w:r>
+      <w:proofErr w:type="spellEnd"/>
+      <w:r>
+        <w:rPr>
+          <w:rFonts w:cs="Microsoft Sans Serif"/>
+          <w:lang w:val="de-DE"/>
+        </w:rPr>
+        <w:t xml:space="preserve"> anzuzeigen.</w:t>
+      </w:r>
+    </w:p>
+    <w:p>
+      <w:pPr>
+        <w:numPr>
+          <w:ilvl w:val="2"/>
+          <w:numId w:val="17"/>
+        </w:numPr>
+        <w:tabs>
+          <w:tab w:val="clear" w:pos="2349"/>
+        </w:tabs>
+        <w:spacing w:after="0"/>
+        <w:ind w:left="726" w:hanging="363"/>
+        <w:rPr>
+          <w:rFonts w:cs="Microsoft Sans Serif"/>
+          <w:lang w:val="de-DE"/>
+        </w:rPr>
+      </w:pPr>
+      <w:r>
+        <w:rPr>
+          <w:rFonts w:cs="Microsoft Sans Serif"/>
+          <w:lang w:val="de-DE"/>
+        </w:rPr>
+        <w:t>Erzeugen Sie ein Referenz-</w:t>
+      </w:r>
+      <w:proofErr w:type="spellStart"/>
+      <w:r>
+        <w:rPr>
+          <w:rFonts w:cs="Microsoft Sans Serif"/>
+          <w:lang w:val="de-DE"/>
+        </w:rPr>
+        <w:t>Control</w:t>
+      </w:r>
+      <w:proofErr w:type="spellEnd"/>
+      <w:r>
+        <w:rPr>
+          <w:rFonts w:cs="Microsoft Sans Serif"/>
+          <w:lang w:val="de-DE"/>
+        </w:rPr>
+        <w:t xml:space="preserve"> des </w:t>
+      </w:r>
+      <w:proofErr w:type="spellStart"/>
+      <w:r>
+        <w:rPr>
+          <w:rFonts w:cs="Microsoft Sans Serif"/>
+          <w:lang w:val="de-DE"/>
+        </w:rPr>
+        <w:t>Stack</w:t>
+      </w:r>
+      <w:proofErr w:type="spellEnd"/>
+      <w:r>
+        <w:rPr>
+          <w:rFonts w:cs="Microsoft Sans Serif"/>
+          <w:lang w:val="de-DE"/>
+        </w:rPr>
+        <w:t>-Indikators und fügen sie diesen den Attributen hinzu. Schreiben Sie die Referenz in das Objekt, bevor irgendetwas anderes mit ihm gemacht wird.</w:t>
+      </w:r>
+      <w:r>
+        <w:rPr>
+          <w:noProof/>
+          <w:lang w:val="de-DE" w:eastAsia="de-DE"/>
+        </w:rPr>
+        <w:t xml:space="preserve"> </w:t>
+      </w:r>
+      <w:r>
+        <w:rPr>
+          <w:noProof/>
+          <w:lang w:val="de-DE" w:eastAsia="de-DE"/>
+        </w:rPr>
+        <w:br/>
+      </w:r>
+      <w:r>
+        <w:rPr>
+          <w:noProof/>
+          <w:lang w:val="de-DE" w:eastAsia="de-DE"/>
+        </w:rPr>
+        <w:drawing>
+          <wp:inline distT="0" distB="0" distL="0" distR="0" wp14:anchorId="739859CB" wp14:editId="10540EC8">
+            <wp:extent cx="1733550" cy="1076325"/>
+            <wp:effectExtent l="0" t="0" r="0" b="9525"/>
+            <wp:docPr id="5" name="Grafik 5"/>
+            <wp:cNvGraphicFramePr>
+              <a:graphicFrameLocks xmlns:a="http://schemas.openxmlformats.org/drawingml/2006/main" noChangeAspect="1"/>
+            </wp:cNvGraphicFramePr>
+            <a:graphic xmlns:a="http://schemas.openxmlformats.org/drawingml/2006/main">
+              <a:graphicData uri="http://schemas.openxmlformats.org/drawingml/2006/picture">
+                <pic:pic xmlns:pic="http://schemas.openxmlformats.org/drawingml/2006/picture">
+                  <pic:nvPicPr>
+                    <pic:cNvPr id="0" name=""/>
+                    <pic:cNvPicPr/>
+                  </pic:nvPicPr>
+                  <pic:blipFill>
+                    <a:blip r:embed="rId46"/>
+                    <a:stretch>
+                      <a:fillRect/>
+                    </a:stretch>
+                  </pic:blipFill>
+                  <pic:spPr>
+                    <a:xfrm>
+                      <a:off x="0" y="0"/>
+                      <a:ext cx="1733550" cy="1076325"/>
+                    </a:xfrm>
+                    <a:prstGeom prst="rect">
+                      <a:avLst/>
+                    </a:prstGeom>
+                  </pic:spPr>
+                </pic:pic>
+              </a:graphicData>
+            </a:graphic>
+          </wp:inline>
+        </w:drawing>
+      </w:r>
+      <w:r>
+        <w:rPr>
+          <w:rFonts w:cs="Microsoft Sans Serif"/>
+          <w:lang w:val="de-DE"/>
+        </w:rPr>
+        <w:t xml:space="preserve"> </w:t>
+      </w:r>
+    </w:p>
+    <w:p>
+      <w:pPr>
+        <w:numPr>
+          <w:ilvl w:val="2"/>
+          <w:numId w:val="17"/>
+        </w:numPr>
+        <w:tabs>
+          <w:tab w:val="clear" w:pos="2349"/>
+        </w:tabs>
+        <w:spacing w:after="0"/>
+        <w:ind w:left="726" w:hanging="363"/>
+        <w:rPr>
+          <w:rFonts w:cs="Microsoft Sans Serif"/>
+          <w:lang w:val="de-DE"/>
+        </w:rPr>
+      </w:pPr>
+      <w:r>
+        <w:rPr>
+          <w:rFonts w:cs="Microsoft Sans Serif"/>
+          <w:lang w:val="de-DE"/>
+        </w:rPr>
+        <w:t xml:space="preserve">Erstellen Sie ein </w:t>
+      </w:r>
+      <w:proofErr w:type="spellStart"/>
+      <w:r>
+        <w:rPr>
+          <w:rFonts w:cs="Microsoft Sans Serif"/>
+          <w:i/>
+          <w:lang w:val="de-DE"/>
+        </w:rPr>
+        <w:t>static</w:t>
+      </w:r>
+      <w:proofErr w:type="spellEnd"/>
+      <w:r>
+        <w:rPr>
+          <w:rFonts w:cs="Microsoft Sans Serif"/>
+          <w:i/>
+          <w:lang w:val="de-DE"/>
+        </w:rPr>
+        <w:t xml:space="preserve"> </w:t>
+      </w:r>
+      <w:proofErr w:type="spellStart"/>
+      <w:r>
+        <w:rPr>
+          <w:rFonts w:cs="Microsoft Sans Serif"/>
+          <w:i/>
+          <w:lang w:val="de-DE"/>
+        </w:rPr>
+        <w:t>dispatch</w:t>
+      </w:r>
+      <w:proofErr w:type="spellEnd"/>
+      <w:r>
+        <w:rPr>
+          <w:rFonts w:cs="Microsoft Sans Serif"/>
+          <w:lang w:val="de-DE"/>
+        </w:rPr>
+        <w:t>-VI, um den Indikator via Property-</w:t>
+      </w:r>
+      <w:proofErr w:type="spellStart"/>
+      <w:r>
+        <w:rPr>
+          <w:rFonts w:cs="Microsoft Sans Serif"/>
+          <w:lang w:val="de-DE"/>
+        </w:rPr>
+        <w:t>Node</w:t>
+      </w:r>
+      <w:proofErr w:type="spellEnd"/>
+      <w:r>
+        <w:rPr>
+          <w:rFonts w:cs="Microsoft Sans Serif"/>
+          <w:lang w:val="de-DE"/>
+        </w:rPr>
+        <w:t xml:space="preserve"> zu setzen. Speichern Sie es als </w:t>
+      </w:r>
+      <w:r>
+        <w:rPr>
+          <w:rFonts w:cs="Microsoft Sans Serif"/>
+          <w:i/>
+          <w:lang w:val="de-DE"/>
+        </w:rPr>
+        <w:t>Display Result.vi</w:t>
+      </w:r>
+      <w:r>
+        <w:rPr>
+          <w:rFonts w:cs="Microsoft Sans Serif"/>
+          <w:lang w:val="de-DE"/>
+        </w:rPr>
+        <w:t>.</w:t>
+      </w:r>
+      <w:r>
+        <w:rPr>
+          <w:rFonts w:cs="Microsoft Sans Serif"/>
+          <w:lang w:val="de-DE"/>
+        </w:rPr>
+        <w:br/>
+      </w:r>
+      <w:r>
+        <w:rPr>
+          <w:noProof/>
+          <w:lang w:val="de-DE" w:eastAsia="de-DE"/>
+        </w:rPr>
+        <w:drawing>
+          <wp:inline distT="0" distB="0" distL="0" distR="0" wp14:anchorId="36F48A6A" wp14:editId="5F85804B">
+            <wp:extent cx="4343400" cy="2409825"/>
+            <wp:effectExtent l="0" t="0" r="0" b="9525"/>
+            <wp:docPr id="6" name="Grafik 6"/>
+            <wp:cNvGraphicFramePr>
+              <a:graphicFrameLocks xmlns:a="http://schemas.openxmlformats.org/drawingml/2006/main" noChangeAspect="1"/>
+            </wp:cNvGraphicFramePr>
+            <a:graphic xmlns:a="http://schemas.openxmlformats.org/drawingml/2006/main">
+              <a:graphicData uri="http://schemas.openxmlformats.org/drawingml/2006/picture">
+                <pic:pic xmlns:pic="http://schemas.openxmlformats.org/drawingml/2006/picture">
+                  <pic:nvPicPr>
+                    <pic:cNvPr id="0" name=""/>
+                    <pic:cNvPicPr/>
+                  </pic:nvPicPr>
+                  <pic:blipFill>
+                    <a:blip r:embed="rId47"/>
+                    <a:stretch>
+                      <a:fillRect/>
+                    </a:stretch>
+                  </pic:blipFill>
+                  <pic:spPr>
+                    <a:xfrm>
+                      <a:off x="0" y="0"/>
+                      <a:ext cx="4343400" cy="2409825"/>
+                    </a:xfrm>
+                    <a:prstGeom prst="rect">
+                      <a:avLst/>
+                    </a:prstGeom>
+                  </pic:spPr>
+                </pic:pic>
+              </a:graphicData>
+            </a:graphic>
+          </wp:inline>
+        </w:drawing>
+      </w:r>
+    </w:p>
+    <w:p>
+      <w:pPr>
+        <w:numPr>
+          <w:ilvl w:val="2"/>
+          <w:numId w:val="17"/>
+        </w:numPr>
+        <w:tabs>
+          <w:tab w:val="clear" w:pos="2349"/>
+        </w:tabs>
+        <w:spacing w:after="0"/>
+        <w:ind w:left="726" w:hanging="363"/>
+        <w:rPr>
+          <w:rFonts w:cs="Microsoft Sans Serif"/>
+          <w:lang w:val="de-DE"/>
+        </w:rPr>
+      </w:pPr>
+      <w:r>
+        <w:rPr>
+          <w:rFonts w:cs="Microsoft Sans Serif"/>
+          <w:lang w:val="de-DE"/>
+        </w:rPr>
+        <w:t xml:space="preserve">Erzeugen Sie die zugehörige Nachricht mit dem </w:t>
+      </w:r>
+      <w:proofErr w:type="spellStart"/>
+      <w:r>
+        <w:rPr>
+          <w:rFonts w:cs="Microsoft Sans Serif"/>
+          <w:lang w:val="de-DE"/>
+        </w:rPr>
+        <w:t>Actor</w:t>
+      </w:r>
+      <w:proofErr w:type="spellEnd"/>
+      <w:r>
+        <w:rPr>
+          <w:rFonts w:cs="Microsoft Sans Serif"/>
+          <w:lang w:val="de-DE"/>
+        </w:rPr>
+        <w:t xml:space="preserve"> Framework Message </w:t>
+      </w:r>
+      <w:proofErr w:type="spellStart"/>
+      <w:r>
+        <w:rPr>
+          <w:rFonts w:cs="Microsoft Sans Serif"/>
+          <w:lang w:val="de-DE"/>
+        </w:rPr>
+        <w:t>Maker</w:t>
+      </w:r>
+      <w:proofErr w:type="spellEnd"/>
+      <w:r>
+        <w:rPr>
+          <w:rFonts w:cs="Microsoft Sans Serif"/>
+          <w:lang w:val="de-DE"/>
+        </w:rPr>
+        <w:t>.</w:t>
+      </w:r>
+    </w:p>
+    <w:p>
+      <w:pPr>
+        <w:numPr>
+          <w:ilvl w:val="2"/>
+          <w:numId w:val="17"/>
+        </w:numPr>
+        <w:tabs>
+          <w:tab w:val="clear" w:pos="2349"/>
+        </w:tabs>
+        <w:spacing w:after="0"/>
+        <w:ind w:left="726" w:hanging="363"/>
+        <w:rPr>
+          <w:rFonts w:cs="Microsoft Sans Serif"/>
+        </w:rPr>
+      </w:pPr>
+      <w:proofErr w:type="spellStart"/>
+      <w:r>
+        <w:rPr>
+          <w:rFonts w:cs="Microsoft Sans Serif"/>
+        </w:rPr>
+        <w:t>Fügen</w:t>
+      </w:r>
+      <w:proofErr w:type="spellEnd"/>
+      <w:r>
+        <w:rPr>
+          <w:rFonts w:cs="Microsoft Sans Serif"/>
+        </w:rPr>
+        <w:t xml:space="preserve"> </w:t>
+      </w:r>
+      <w:proofErr w:type="spellStart"/>
+      <w:r>
+        <w:rPr>
+          <w:rFonts w:cs="Microsoft Sans Serif"/>
+        </w:rPr>
+        <w:t>Sie</w:t>
+      </w:r>
+      <w:proofErr w:type="spellEnd"/>
+      <w:r>
+        <w:rPr>
+          <w:rFonts w:cs="Microsoft Sans Serif"/>
+        </w:rPr>
+        <w:t xml:space="preserve"> </w:t>
+      </w:r>
+      <w:proofErr w:type="spellStart"/>
+      <w:r>
+        <w:rPr>
+          <w:rFonts w:cs="Microsoft Sans Serif"/>
+        </w:rPr>
+        <w:t>dem</w:t>
+      </w:r>
+      <w:proofErr w:type="spellEnd"/>
+      <w:r>
+        <w:rPr>
+          <w:rFonts w:cs="Microsoft Sans Serif"/>
+        </w:rPr>
+        <w:t xml:space="preserve"> Attribute der Preview Stack </w:t>
+      </w:r>
+      <w:proofErr w:type="spellStart"/>
+      <w:r>
+        <w:rPr>
+          <w:rFonts w:cs="Microsoft Sans Serif"/>
+        </w:rPr>
+        <w:t>Msg.lvclass</w:t>
+      </w:r>
+      <w:proofErr w:type="spellEnd"/>
+      <w:r>
+        <w:rPr>
+          <w:rFonts w:cs="Microsoft Sans Serif"/>
+        </w:rPr>
+        <w:t xml:space="preserve"> in </w:t>
+      </w:r>
+      <w:proofErr w:type="spellStart"/>
+      <w:r>
+        <w:rPr>
+          <w:rFonts w:cs="Microsoft Sans Serif"/>
+        </w:rPr>
+        <w:t>UPNCalculator</w:t>
+      </w:r>
+      <w:proofErr w:type="spellEnd"/>
+      <w:r>
+        <w:rPr>
+          <w:rFonts w:cs="Microsoft Sans Serif"/>
+        </w:rPr>
+        <w:t xml:space="preserve"> </w:t>
+      </w:r>
+      <w:proofErr w:type="spellStart"/>
+      <w:r>
+        <w:rPr>
+          <w:rFonts w:cs="Microsoft Sans Serif"/>
+        </w:rPr>
+        <w:t>Actor.lv</w:t>
+      </w:r>
+      <w:r>
+        <w:rPr>
+          <w:rFonts w:cs="Microsoft Sans Serif"/>
+        </w:rPr>
+        <w:t>lib</w:t>
+      </w:r>
+      <w:proofErr w:type="spellEnd"/>
+      <w:r>
+        <w:rPr>
+          <w:rFonts w:cs="Microsoft Sans Serif"/>
+        </w:rPr>
+        <w:t xml:space="preserve"> </w:t>
+      </w:r>
+      <w:proofErr w:type="spellStart"/>
+      <w:r>
+        <w:rPr>
+          <w:rFonts w:cs="Microsoft Sans Serif"/>
+        </w:rPr>
+        <w:t>ein</w:t>
+      </w:r>
+      <w:proofErr w:type="spellEnd"/>
+      <w:r>
+        <w:rPr>
+          <w:rFonts w:cs="Microsoft Sans Serif"/>
+        </w:rPr>
+        <w:t xml:space="preserve"> </w:t>
+      </w:r>
+      <w:r>
+        <w:rPr>
+          <w:rFonts w:cs="Microsoft Sans Serif"/>
+          <w:i/>
+        </w:rPr>
+        <w:t xml:space="preserve">Self </w:t>
+      </w:r>
+      <w:proofErr w:type="spellStart"/>
+      <w:r>
+        <w:rPr>
+          <w:rFonts w:cs="Microsoft Sans Serif"/>
+          <w:i/>
+        </w:rPr>
+        <w:t>Enqueuer</w:t>
+      </w:r>
+      <w:proofErr w:type="spellEnd"/>
+      <w:r>
+        <w:rPr>
+          <w:rFonts w:cs="Microsoft Sans Serif"/>
+        </w:rPr>
+        <w:t xml:space="preserve"> </w:t>
+      </w:r>
+      <w:proofErr w:type="spellStart"/>
+      <w:r>
+        <w:rPr>
+          <w:rFonts w:cs="Microsoft Sans Serif"/>
+        </w:rPr>
+        <w:t>Objekt</w:t>
+      </w:r>
+      <w:proofErr w:type="spellEnd"/>
+      <w:r>
+        <w:rPr>
+          <w:rFonts w:cs="Microsoft Sans Serif"/>
+        </w:rPr>
+        <w:t xml:space="preserve"> </w:t>
+      </w:r>
+      <w:proofErr w:type="spellStart"/>
+      <w:r>
+        <w:rPr>
+          <w:rFonts w:cs="Microsoft Sans Serif"/>
+        </w:rPr>
+        <w:t>hinzu</w:t>
+      </w:r>
+      <w:proofErr w:type="spellEnd"/>
+      <w:r>
+        <w:rPr>
+          <w:rFonts w:cs="Microsoft Sans Serif"/>
+        </w:rPr>
+        <w:t>.</w:t>
+      </w:r>
+      <w:r>
+        <w:rPr>
+          <w:rFonts w:cs="Microsoft Sans Serif"/>
+        </w:rPr>
+        <w:br/>
+      </w:r>
+      <w:r>
+        <w:rPr>
+          <w:noProof/>
+          <w:lang w:val="de-DE" w:eastAsia="de-DE"/>
+        </w:rPr>
+        <w:drawing>
+          <wp:inline distT="0" distB="0" distL="0" distR="0" wp14:anchorId="35EF7EE2" wp14:editId="11BA4263">
+            <wp:extent cx="2628900" cy="1933575"/>
+            <wp:effectExtent l="0" t="0" r="0" b="9525"/>
+            <wp:docPr id="7" name="Grafik 7"/>
+            <wp:cNvGraphicFramePr>
+              <a:graphicFrameLocks xmlns:a="http://schemas.openxmlformats.org/drawingml/2006/main" noChangeAspect="1"/>
+            </wp:cNvGraphicFramePr>
+            <a:graphic xmlns:a="http://schemas.openxmlformats.org/drawingml/2006/main">
+              <a:graphicData uri="http://schemas.openxmlformats.org/drawingml/2006/picture">
+                <pic:pic xmlns:pic="http://schemas.openxmlformats.org/drawingml/2006/picture">
+                  <pic:nvPicPr>
+                    <pic:cNvPr id="0" name=""/>
+                    <pic:cNvPicPr/>
+                  </pic:nvPicPr>
+                  <pic:blipFill>
+                    <a:blip r:embed="rId48"/>
+                    <a:stretch>
+                      <a:fillRect/>
+                    </a:stretch>
+                  </pic:blipFill>
+                  <pic:spPr>
+                    <a:xfrm>
+                      <a:off x="0" y="0"/>
+                      <a:ext cx="2628900" cy="1933575"/>
+                    </a:xfrm>
+                    <a:prstGeom prst="rect">
+                      <a:avLst/>
+                    </a:prstGeom>
+                  </pic:spPr>
+                </pic:pic>
+              </a:graphicData>
+            </a:graphic>
+          </wp:inline>
+        </w:drawing>
+      </w:r>
+    </w:p>
+    <w:p>
+      <w:pPr>
+        <w:numPr>
+          <w:ilvl w:val="2"/>
+          <w:numId w:val="17"/>
+        </w:numPr>
+        <w:tabs>
+          <w:tab w:val="clear" w:pos="2349"/>
+        </w:tabs>
+        <w:spacing w:after="0"/>
+        <w:ind w:left="726" w:hanging="363"/>
+        <w:rPr>
+          <w:rFonts w:cs="Microsoft Sans Serif"/>
+          <w:lang w:val="de-DE"/>
+        </w:rPr>
+      </w:pPr>
+      <w:r>
+        <w:rPr>
+          <w:rFonts w:cs="Microsoft Sans Serif"/>
+          <w:lang w:val="de-DE"/>
+        </w:rPr>
+        <w:lastRenderedPageBreak/>
+        <w:t xml:space="preserve">Modifizieren Sie </w:t>
+      </w:r>
+      <w:r>
+        <w:rPr>
+          <w:rFonts w:cs="Microsoft Sans Serif"/>
+          <w:i/>
+          <w:lang w:val="de-DE"/>
+        </w:rPr>
+        <w:t xml:space="preserve">Preview </w:t>
+      </w:r>
+      <w:proofErr w:type="spellStart"/>
+      <w:r>
+        <w:rPr>
+          <w:rFonts w:cs="Microsoft Sans Serif"/>
+          <w:i/>
+          <w:lang w:val="de-DE"/>
+        </w:rPr>
+        <w:t>Stack</w:t>
+      </w:r>
+      <w:proofErr w:type="spellEnd"/>
+      <w:r>
+        <w:rPr>
+          <w:rFonts w:cs="Microsoft Sans Serif"/>
+          <w:i/>
+          <w:lang w:val="de-DE"/>
+        </w:rPr>
+        <w:t xml:space="preserve"> </w:t>
+      </w:r>
+      <w:proofErr w:type="spellStart"/>
+      <w:r>
+        <w:rPr>
+          <w:rFonts w:cs="Microsoft Sans Serif"/>
+          <w:i/>
+          <w:lang w:val="de-DE"/>
+        </w:rPr>
+        <w:t>Msg.lvclass:Send</w:t>
+      </w:r>
+      <w:proofErr w:type="spellEnd"/>
+      <w:r>
+        <w:rPr>
+          <w:rFonts w:cs="Microsoft Sans Serif"/>
+          <w:i/>
+          <w:lang w:val="de-DE"/>
+        </w:rPr>
+        <w:t xml:space="preserve"> Preview Stack.vi</w:t>
+      </w:r>
+      <w:r>
+        <w:rPr>
+          <w:rFonts w:cs="Microsoft Sans Serif"/>
+          <w:lang w:val="de-DE"/>
+        </w:rPr>
+        <w:t xml:space="preserve">, um den </w:t>
+      </w:r>
+      <w:proofErr w:type="spellStart"/>
+      <w:r>
+        <w:rPr>
+          <w:rFonts w:cs="Microsoft Sans Serif"/>
+          <w:i/>
+          <w:lang w:val="de-DE"/>
+        </w:rPr>
+        <w:t>Self</w:t>
+      </w:r>
+      <w:proofErr w:type="spellEnd"/>
+      <w:r>
+        <w:rPr>
+          <w:rFonts w:cs="Microsoft Sans Serif"/>
+          <w:i/>
+          <w:lang w:val="de-DE"/>
+        </w:rPr>
+        <w:t xml:space="preserve"> </w:t>
+      </w:r>
+      <w:proofErr w:type="spellStart"/>
+      <w:r>
+        <w:rPr>
+          <w:rFonts w:cs="Microsoft Sans Serif"/>
+          <w:i/>
+          <w:lang w:val="de-DE"/>
+        </w:rPr>
+        <w:t>Enqueuer</w:t>
+      </w:r>
+      <w:proofErr w:type="spellEnd"/>
+      <w:r>
+        <w:rPr>
+          <w:rFonts w:cs="Microsoft Sans Serif"/>
+          <w:lang w:val="de-DE"/>
+        </w:rPr>
+        <w:t xml:space="preserve"> zu setzen.</w:t>
+      </w:r>
+      <w:r>
+        <w:rPr>
+          <w:rFonts w:cs="Microsoft Sans Serif"/>
+          <w:lang w:val="de-DE"/>
+        </w:rPr>
+        <w:br/>
+      </w:r>
+      <w:r>
+        <w:rPr>
+          <w:noProof/>
+          <w:lang w:val="de-DE" w:eastAsia="de-DE"/>
+        </w:rPr>
+        <w:drawing>
+          <wp:inline distT="0" distB="0" distL="0" distR="0" wp14:anchorId="5034481C" wp14:editId="41DF2CE6">
+            <wp:extent cx="4714875" cy="2381250"/>
+            <wp:effectExtent l="0" t="0" r="9525" b="0"/>
+            <wp:docPr id="8" name="Grafik 8"/>
+            <wp:cNvGraphicFramePr>
+              <a:graphicFrameLocks xmlns:a="http://schemas.openxmlformats.org/drawingml/2006/main" noChangeAspect="1"/>
+            </wp:cNvGraphicFramePr>
+            <a:graphic xmlns:a="http://schemas.openxmlformats.org/drawingml/2006/main">
+              <a:graphicData uri="http://schemas.openxmlformats.org/drawingml/2006/picture">
+                <pic:pic xmlns:pic="http://schemas.openxmlformats.org/drawingml/2006/picture">
+                  <pic:nvPicPr>
+                    <pic:cNvPr id="0" name=""/>
+                    <pic:cNvPicPr/>
+                  </pic:nvPicPr>
+                  <pic:blipFill>
+                    <a:blip r:embed="rId49"/>
+                    <a:stretch>
+                      <a:fillRect/>
+                    </a:stretch>
+                  </pic:blipFill>
+                  <pic:spPr>
+                    <a:xfrm>
+                      <a:off x="0" y="0"/>
+                      <a:ext cx="4714875" cy="2381250"/>
+                    </a:xfrm>
+                    <a:prstGeom prst="rect">
+                      <a:avLst/>
+                    </a:prstGeom>
+                  </pic:spPr>
+                </pic:pic>
+              </a:graphicData>
+            </a:graphic>
+          </wp:inline>
+        </w:drawing>
+      </w:r>
+    </w:p>
+    <w:p>
+      <w:pPr>
+        <w:numPr>
+          <w:ilvl w:val="2"/>
+          <w:numId w:val="17"/>
+        </w:numPr>
+        <w:tabs>
+          <w:tab w:val="clear" w:pos="2349"/>
+        </w:tabs>
+        <w:spacing w:after="0"/>
+        <w:ind w:left="726" w:hanging="363"/>
+        <w:rPr>
+          <w:rFonts w:cs="Microsoft Sans Serif"/>
+          <w:lang w:val="de-DE"/>
+        </w:rPr>
+      </w:pPr>
+      <w:r>
+        <w:rPr>
+          <w:rFonts w:cs="Microsoft Sans Serif"/>
+          <w:lang w:val="de-DE"/>
+        </w:rPr>
+        <w:t xml:space="preserve">Modifizieren Sie </w:t>
+      </w:r>
+      <w:r>
+        <w:rPr>
+          <w:rFonts w:cs="Microsoft Sans Serif"/>
+          <w:i/>
+          <w:lang w:val="de-DE"/>
+        </w:rPr>
+        <w:t xml:space="preserve">Preview </w:t>
+      </w:r>
+      <w:proofErr w:type="spellStart"/>
+      <w:r>
+        <w:rPr>
+          <w:rFonts w:cs="Microsoft Sans Serif"/>
+          <w:i/>
+          <w:lang w:val="de-DE"/>
+        </w:rPr>
+        <w:t>Stack</w:t>
+      </w:r>
+      <w:proofErr w:type="spellEnd"/>
+      <w:r>
+        <w:rPr>
+          <w:rFonts w:cs="Microsoft Sans Serif"/>
+          <w:i/>
+          <w:lang w:val="de-DE"/>
+        </w:rPr>
+        <w:t xml:space="preserve"> </w:t>
+      </w:r>
+      <w:proofErr w:type="spellStart"/>
+      <w:r>
+        <w:rPr>
+          <w:rFonts w:cs="Microsoft Sans Serif"/>
+          <w:i/>
+          <w:lang w:val="de-DE"/>
+        </w:rPr>
+        <w:t>Msg.lvclass:</w:t>
+      </w:r>
+      <w:r>
+        <w:rPr>
+          <w:rFonts w:cs="Microsoft Sans Serif"/>
+          <w:i/>
+          <w:lang w:val="de-DE"/>
+        </w:rPr>
+        <w:t>Do</w:t>
+      </w:r>
+      <w:r>
+        <w:rPr>
+          <w:rFonts w:cs="Microsoft Sans Serif"/>
+          <w:i/>
+          <w:lang w:val="de-DE"/>
+        </w:rPr>
+        <w:t>.vi</w:t>
+      </w:r>
+      <w:proofErr w:type="spellEnd"/>
+      <w:r>
+        <w:rPr>
+          <w:rFonts w:cs="Microsoft Sans Serif"/>
+          <w:lang w:val="de-DE"/>
+        </w:rPr>
+        <w:t xml:space="preserve">, um den </w:t>
+      </w:r>
+      <w:proofErr w:type="spellStart"/>
+      <w:r>
+        <w:rPr>
+          <w:rFonts w:cs="Microsoft Sans Serif"/>
+          <w:i/>
+          <w:lang w:val="de-DE"/>
+        </w:rPr>
+        <w:t>Stack</w:t>
+      </w:r>
+      <w:proofErr w:type="spellEnd"/>
+      <w:r>
+        <w:rPr>
+          <w:rFonts w:cs="Microsoft Sans Serif"/>
+          <w:lang w:val="de-DE"/>
+        </w:rPr>
+        <w:t>-Inhalt mittels</w:t>
+      </w:r>
+      <w:r>
+        <w:rPr>
+          <w:rFonts w:cs="Microsoft Sans Serif"/>
+          <w:i/>
+          <w:lang w:val="de-DE"/>
+        </w:rPr>
+        <w:t xml:space="preserve"> </w:t>
+      </w:r>
+      <w:proofErr w:type="spellStart"/>
+      <w:r>
+        <w:rPr>
+          <w:rFonts w:cs="Microsoft Sans Serif"/>
+          <w:i/>
+          <w:lang w:val="de-DE"/>
+        </w:rPr>
+        <w:t>Calculator.lvlib:Display</w:t>
+      </w:r>
+      <w:proofErr w:type="spellEnd"/>
+      <w:r>
+        <w:rPr>
+          <w:rFonts w:cs="Microsoft Sans Serif"/>
+          <w:i/>
+          <w:lang w:val="de-DE"/>
+        </w:rPr>
+        <w:t xml:space="preserve"> </w:t>
+      </w:r>
+      <w:proofErr w:type="spellStart"/>
+      <w:r>
+        <w:rPr>
+          <w:rFonts w:cs="Microsoft Sans Serif"/>
+          <w:i/>
+          <w:lang w:val="de-DE"/>
+        </w:rPr>
+        <w:t>Result</w:t>
+      </w:r>
+      <w:proofErr w:type="spellEnd"/>
+      <w:r>
+        <w:rPr>
+          <w:rFonts w:cs="Microsoft Sans Serif"/>
+          <w:i/>
+          <w:lang w:val="de-DE"/>
+        </w:rPr>
+        <w:t xml:space="preserve"> </w:t>
+      </w:r>
+      <w:proofErr w:type="spellStart"/>
+      <w:r>
+        <w:rPr>
+          <w:rFonts w:cs="Microsoft Sans Serif"/>
+          <w:i/>
+          <w:lang w:val="de-DE"/>
+        </w:rPr>
+        <w:t>Msg.lvclass:Send</w:t>
+      </w:r>
+      <w:proofErr w:type="spellEnd"/>
+      <w:r>
+        <w:rPr>
+          <w:rFonts w:cs="Microsoft Sans Serif"/>
+          <w:i/>
+          <w:lang w:val="de-DE"/>
+        </w:rPr>
+        <w:t xml:space="preserve"> Display Result.vi</w:t>
+      </w:r>
+      <w:r>
+        <w:rPr>
+          <w:rFonts w:cs="Microsoft Sans Serif"/>
+          <w:lang w:val="de-DE"/>
+        </w:rPr>
+        <w:t xml:space="preserve"> </w:t>
+      </w:r>
+      <w:r>
+        <w:rPr>
+          <w:rFonts w:cs="Microsoft Sans Serif"/>
+          <w:lang w:val="de-DE"/>
+        </w:rPr>
+        <w:t>an den</w:t>
+      </w:r>
+      <w:r>
+        <w:rPr>
+          <w:rFonts w:cs="Microsoft Sans Serif"/>
+          <w:i/>
+          <w:lang w:val="de-DE"/>
+        </w:rPr>
+        <w:t xml:space="preserve"> </w:t>
+      </w:r>
+      <w:proofErr w:type="spellStart"/>
+      <w:r>
+        <w:rPr>
+          <w:rFonts w:cs="Microsoft Sans Serif"/>
+          <w:i/>
+          <w:lang w:val="de-DE"/>
+        </w:rPr>
+        <w:t>Self</w:t>
+      </w:r>
+      <w:proofErr w:type="spellEnd"/>
+      <w:r>
+        <w:rPr>
+          <w:rFonts w:cs="Microsoft Sans Serif"/>
+          <w:i/>
+          <w:lang w:val="de-DE"/>
+        </w:rPr>
+        <w:t xml:space="preserve"> </w:t>
+      </w:r>
+      <w:proofErr w:type="spellStart"/>
+      <w:r>
+        <w:rPr>
+          <w:rFonts w:cs="Microsoft Sans Serif"/>
+          <w:i/>
+          <w:lang w:val="de-DE"/>
+        </w:rPr>
+        <w:t>Enqueuer</w:t>
+      </w:r>
+      <w:proofErr w:type="spellEnd"/>
+      <w:r>
+        <w:rPr>
+          <w:rFonts w:cs="Microsoft Sans Serif"/>
+          <w:i/>
+          <w:lang w:val="de-DE"/>
+        </w:rPr>
+        <w:t xml:space="preserve"> zurück zu senden</w:t>
+      </w:r>
+      <w:r>
+        <w:rPr>
+          <w:rFonts w:cs="Microsoft Sans Serif"/>
+          <w:lang w:val="de-DE"/>
+        </w:rPr>
+        <w:t>.</w:t>
+      </w:r>
+      <w:r>
+        <w:rPr>
+          <w:rFonts w:cs="Microsoft Sans Serif"/>
+          <w:lang w:val="de-DE"/>
+        </w:rPr>
+        <w:br/>
+      </w:r>
+      <w:r>
+        <w:rPr>
+          <w:noProof/>
+          <w:lang w:val="de-DE" w:eastAsia="de-DE"/>
+        </w:rPr>
+        <w:drawing>
+          <wp:inline distT="0" distB="0" distL="0" distR="0" wp14:anchorId="593025E1" wp14:editId="14667A46">
+            <wp:extent cx="5019675" cy="2457450"/>
+            <wp:effectExtent l="0" t="0" r="9525" b="0"/>
+            <wp:docPr id="9" name="Grafik 9"/>
+            <wp:cNvGraphicFramePr>
+              <a:graphicFrameLocks xmlns:a="http://schemas.openxmlformats.org/drawingml/2006/main" noChangeAspect="1"/>
+            </wp:cNvGraphicFramePr>
+            <a:graphic xmlns:a="http://schemas.openxmlformats.org/drawingml/2006/main">
+              <a:graphicData uri="http://schemas.openxmlformats.org/drawingml/2006/picture">
+                <pic:pic xmlns:pic="http://schemas.openxmlformats.org/drawingml/2006/picture">
+                  <pic:nvPicPr>
+                    <pic:cNvPr id="0" name=""/>
+                    <pic:cNvPicPr/>
+                  </pic:nvPicPr>
+                  <pic:blipFill>
+                    <a:blip r:embed="rId50"/>
+                    <a:stretch>
+                      <a:fillRect/>
+                    </a:stretch>
+                  </pic:blipFill>
+                  <pic:spPr>
+                    <a:xfrm>
+                      <a:off x="0" y="0"/>
+                      <a:ext cx="5019675" cy="2457450"/>
+                    </a:xfrm>
+                    <a:prstGeom prst="rect">
+                      <a:avLst/>
+                    </a:prstGeom>
+                  </pic:spPr>
+                </pic:pic>
+              </a:graphicData>
+            </a:graphic>
+          </wp:inline>
+        </w:drawing>
+      </w:r>
+    </w:p>
+    <w:p>
+      <w:pPr>
+        <w:numPr>
+          <w:ilvl w:val="2"/>
+          <w:numId w:val="17"/>
+        </w:numPr>
+        <w:tabs>
+          <w:tab w:val="clear" w:pos="2349"/>
+        </w:tabs>
+        <w:spacing w:after="0"/>
+        <w:ind w:left="726" w:hanging="363"/>
+        <w:rPr>
+          <w:rFonts w:cs="Microsoft Sans Serif"/>
+        </w:rPr>
+      </w:pPr>
+      <w:proofErr w:type="spellStart"/>
+      <w:r>
+        <w:rPr>
+          <w:rFonts w:cs="Microsoft Sans Serif"/>
+        </w:rPr>
+        <w:t>Starten</w:t>
+      </w:r>
+      <w:proofErr w:type="spellEnd"/>
+      <w:r>
+        <w:rPr>
+          <w:rFonts w:cs="Microsoft Sans Serif"/>
+        </w:rPr>
+        <w:t xml:space="preserve"> </w:t>
+      </w:r>
+      <w:proofErr w:type="spellStart"/>
+      <w:r>
+        <w:rPr>
+          <w:rFonts w:cs="Microsoft Sans Serif"/>
+        </w:rPr>
+        <w:t>Sie</w:t>
+      </w:r>
+      <w:proofErr w:type="spellEnd"/>
+      <w:r>
+        <w:rPr>
+          <w:rFonts w:cs="Microsoft Sans Serif"/>
+        </w:rPr>
+        <w:t xml:space="preserve"> die</w:t>
+      </w:r>
+      <w:r>
+        <w:rPr>
+          <w:rFonts w:cs="Microsoft Sans Serif"/>
+        </w:rPr>
+        <w:t xml:space="preserve"> </w:t>
+      </w:r>
+      <w:proofErr w:type="spellStart"/>
+      <w:r>
+        <w:rPr>
+          <w:rFonts w:cs="Microsoft Sans Serif"/>
+        </w:rPr>
+        <w:t>Applikation</w:t>
+      </w:r>
+      <w:proofErr w:type="spellEnd"/>
+      <w:r>
+        <w:rPr>
+          <w:rFonts w:cs="Microsoft Sans Serif"/>
+        </w:rPr>
+        <w:t xml:space="preserve"> </w:t>
+      </w:r>
+      <w:proofErr w:type="spellStart"/>
+      <w:r>
+        <w:rPr>
+          <w:rFonts w:cs="Microsoft Sans Serif"/>
+        </w:rPr>
+        <w:t>erneut</w:t>
+      </w:r>
+      <w:proofErr w:type="spellEnd"/>
+      <w:r>
+        <w:rPr>
+          <w:rFonts w:cs="Microsoft Sans Serif"/>
+        </w:rPr>
+        <w:t xml:space="preserve">: </w:t>
+      </w:r>
+      <w:r>
+        <w:rPr>
+          <w:rFonts w:cs="Microsoft Sans Serif"/>
+          <w:i/>
+        </w:rPr>
+        <w:t xml:space="preserve">Calculator </w:t>
+      </w:r>
+      <w:proofErr w:type="spellStart"/>
+      <w:r>
+        <w:rPr>
+          <w:rFonts w:cs="Microsoft Sans Serif"/>
+          <w:i/>
+        </w:rPr>
+        <w:t>Launcher.lvlib</w:t>
+      </w:r>
+      <w:proofErr w:type="spellEnd"/>
+      <w:r>
+        <w:rPr>
+          <w:rFonts w:cs="Microsoft Sans Serif"/>
+          <w:i/>
+        </w:rPr>
+        <w:t>: Splash Screen.vi</w:t>
+      </w:r>
+    </w:p>
+    <w:p>
+      <w:pPr>
+        <w:numPr>
+          <w:ilvl w:val="2"/>
+          <w:numId w:val="17"/>
+        </w:numPr>
+        <w:tabs>
+          <w:tab w:val="clear" w:pos="2349"/>
+        </w:tabs>
+        <w:spacing w:after="0"/>
+        <w:ind w:left="726" w:hanging="363"/>
+        <w:rPr>
+          <w:rFonts w:cs="Microsoft Sans Serif"/>
+          <w:lang w:val="de-DE"/>
+        </w:rPr>
+      </w:pPr>
+      <w:r>
+        <w:rPr>
+          <w:rFonts w:cs="Microsoft Sans Serif"/>
+          <w:lang w:val="de-DE"/>
+        </w:rPr>
+        <w:t>Beobachten Sie das Ergebnis nach dem Auslösen der Berechnung.</w:t>
+      </w:r>
+    </w:p>
+    <w:p>
+      <w:pPr>
         <w:pStyle w:val="berschrift1"/>
         <w:pBdr>
           <w:bottom w:val="single" w:sz="6" w:space="2" w:color="auto"/>
@@ -9935,8 +11161,8 @@
       </w:r>
     </w:p>
     <w:sectPr>
-      <w:footerReference w:type="even" r:id="rId45"/>
-      <w:footerReference w:type="default" r:id="rId46"/>
+      <w:footerReference w:type="even" r:id="rId51"/>
+      <w:footerReference w:type="default" r:id="rId52"/>
       <w:footnotePr>
         <w:numRestart w:val="eachPage"/>
       </w:footnotePr>
@@ -10368,7 +11594,7 @@
                             <w:rPr>
                               <w:noProof/>
                             </w:rPr>
-                            <w:t>6</w:t>
+                            <w:t>17</w:t>
                           </w:r>
                           <w:r>
                             <w:rPr>
@@ -10428,7 +11654,7 @@
                       <w:rPr>
                         <w:noProof/>
                       </w:rPr>
-                      <w:t>6</w:t>
+                      <w:t>17</w:t>
                     </w:r>
                     <w:r>
                       <w:rPr>
@@ -10562,7 +11788,7 @@
         <v:path o:extrusionok="f" gradientshapeok="t" o:connecttype="rect"/>
         <o:lock v:ext="edit" aspectratio="t"/>
       </v:shapetype>
-      <v:shape id="_x0000_i1027" type="#_x0000_t75" style="width:40.8pt;height:38.25pt" o:bullet="t">
+      <v:shape id="_x0000_i1028" type="#_x0000_t75" style="width:40.8pt;height:38.25pt" o:bullet="t">
         <v:imagedata r:id="rId1" o:title="note pic"/>
       </v:shape>
     </w:pict>
@@ -14932,7 +16158,7 @@
 </file>
 
 <file path=customXml/itemProps1.xml><?xml version="1.0" encoding="utf-8"?>
-<ds:datastoreItem xmlns:ds="http://schemas.openxmlformats.org/officeDocument/2006/customXml" ds:itemID="{4CB0C2FA-8468-476F-BCE4-51C3FC8C7F7D}">
+<ds:datastoreItem xmlns:ds="http://schemas.openxmlformats.org/officeDocument/2006/customXml" ds:itemID="{5F536CA0-8178-439D-87B2-2400646EB69E}">
   <ds:schemaRefs>
     <ds:schemaRef ds:uri="http://schemas.openxmlformats.org/officeDocument/2006/bibliography"/>
   </ds:schemaRefs>

</xml_diff>

<commit_message>
Rename "Display Result" into "Preview Stack"
</commit_message>
<xml_diff>
--- a/documentation/VIP2011_Workshop_AF_Manual_k.docx
+++ b/documentation/VIP2011_Workshop_AF_Manual_k.docx
@@ -499,14 +499,6 @@
           </mc:Fallback>
         </mc:AlternateContent>
       </w:r>
-      <w:r>
-        <w:rPr>
-          <w:noProof/>
-          <w:szCs w:val="22"/>
-          <w:lang w:val="de-DE" w:eastAsia="de-DE"/>
-        </w:rPr>
-        <w:t>,,</w:t>
-      </w:r>
     </w:p>
     <w:p>
       <w:pPr>
@@ -7029,8 +7021,6 @@
         </w:rPr>
         <w:t xml:space="preserve"> Core.vi, um die Queue freizugeben.</w:t>
       </w:r>
-      <w:bookmarkStart w:id="6" w:name="_GoBack"/>
-      <w:bookmarkEnd w:id="6"/>
       <w:r>
         <w:rPr>
           <w:rFonts w:cs="Microsoft Sans Serif"/>
@@ -7569,7 +7559,7 @@
           <w:rFonts w:ascii="Arial Narrow" w:hAnsi="Arial Narrow"/>
         </w:rPr>
       </w:pPr>
-      <w:bookmarkStart w:id="7" w:name="_Toc335751143"/>
+      <w:bookmarkStart w:id="6" w:name="_Toc335751143"/>
       <w:r>
         <w:rPr>
           <w:rFonts w:ascii="Arial Narrow" w:hAnsi="Arial Narrow"/>
@@ -7597,7 +7587,7 @@
         </w:rPr>
         <w:t>Calculator</w:t>
       </w:r>
-      <w:bookmarkEnd w:id="7"/>
+      <w:bookmarkEnd w:id="6"/>
       <w:proofErr w:type="spellEnd"/>
     </w:p>
     <w:p>
@@ -8701,7 +8691,15 @@
           <w:i/>
           <w:lang w:val="de-DE"/>
         </w:rPr>
-        <w:t>Display Result.vi</w:t>
+        <w:t>Preview Stack</w:t>
+      </w:r>
+      <w:r>
+        <w:rPr>
+          <w:rFonts w:cs="Microsoft Sans Serif"/>
+          <w:i/>
+          <w:lang w:val="de-DE"/>
+        </w:rPr>
+        <w:t>.vi</w:t>
       </w:r>
       <w:r>
         <w:rPr>
@@ -8723,10 +8721,10 @@
           <w:lang w:val="de-DE" w:eastAsia="de-DE"/>
         </w:rPr>
         <w:drawing>
-          <wp:inline distT="0" distB="0" distL="0" distR="0" wp14:anchorId="36F48A6A" wp14:editId="5F85804B">
+          <wp:inline distT="0" distB="0" distL="0" distR="0" wp14:anchorId="3D6CE0CF" wp14:editId="3A0827E4">
             <wp:extent cx="4343400" cy="2409825"/>
             <wp:effectExtent l="0" t="0" r="0" b="9525"/>
-            <wp:docPr id="6" name="Grafik 6"/>
+            <wp:docPr id="4" name="Grafik 4"/>
             <wp:cNvGraphicFramePr>
               <a:graphicFrameLocks xmlns:a="http://schemas.openxmlformats.org/drawingml/2006/main" noChangeAspect="1"/>
             </wp:cNvGraphicFramePr>
@@ -9305,7 +9303,7 @@
           <w:i/>
           <w:lang w:val="de-DE"/>
         </w:rPr>
-        <w:t>Calculator.lvlib:Display</w:t>
+        <w:t>Calculator.lvlib:Preview</w:t>
       </w:r>
       <w:proofErr w:type="spellEnd"/>
       <w:r>
@@ -9323,7 +9321,7 @@
           <w:i/>
           <w:lang w:val="de-DE"/>
         </w:rPr>
-        <w:t>Result</w:t>
+        <w:t>Stack</w:t>
       </w:r>
       <w:proofErr w:type="spellEnd"/>
       <w:r>
@@ -9350,7 +9348,15 @@
           <w:i/>
           <w:lang w:val="de-DE"/>
         </w:rPr>
-        <w:t xml:space="preserve"> Display Result.vi</w:t>
+        <w:t xml:space="preserve"> Preview Stack</w:t>
+      </w:r>
+      <w:r>
+        <w:rPr>
+          <w:rFonts w:cs="Microsoft Sans Serif"/>
+          <w:i/>
+          <w:lang w:val="de-DE"/>
+        </w:rPr>
+        <w:t>.vi</w:t>
       </w:r>
       <w:r>
         <w:rPr>
@@ -9601,7 +9607,7 @@
           <w:rFonts w:ascii="Arial Narrow" w:hAnsi="Arial Narrow"/>
         </w:rPr>
       </w:pPr>
-      <w:bookmarkStart w:id="8" w:name="_Toc335751144"/>
+      <w:bookmarkStart w:id="7" w:name="_Toc335751144"/>
       <w:r>
         <w:rPr>
           <w:rFonts w:ascii="Arial Narrow" w:hAnsi="Arial Narrow"/>
@@ -9645,7 +9651,7 @@
         </w:rPr>
         <w:t>Actor</w:t>
       </w:r>
-      <w:bookmarkEnd w:id="8"/>
+      <w:bookmarkEnd w:id="7"/>
       <w:proofErr w:type="spellEnd"/>
     </w:p>
     <w:p>
@@ -9796,30 +9802,9 @@
         </w:rPr>
         <w:t>Ende</w:t>
       </w:r>
-      <w:proofErr w:type="spellEnd"/>
-      <w:r>
-        <w:rPr>
-          <w:rFonts w:cs="Microsoft Sans Serif"/>
-          <w:b/>
-        </w:rPr>
-        <w:t xml:space="preserve"> </w:t>
-      </w:r>
-      <w:proofErr w:type="spellStart"/>
-      <w:r>
-        <w:rPr>
-          <w:rFonts w:cs="Microsoft Sans Serif"/>
-          <w:b/>
-        </w:rPr>
-        <w:t>Übung</w:t>
-      </w:r>
-      <w:proofErr w:type="spellEnd"/>
-      <w:r>
-        <w:rPr>
-          <w:rFonts w:cs="Microsoft Sans Serif"/>
-          <w:b/>
-        </w:rPr>
-        <w:t xml:space="preserve"> 5</w:t>
-      </w:r>
+      <w:bookmarkStart w:id="8" w:name="_GoBack"/>
+      <w:bookmarkEnd w:id="8"/>
+      <w:proofErr w:type="spellEnd"/>
     </w:p>
     <w:p>
       <w:pPr>
@@ -11594,7 +11579,7 @@
                             <w:rPr>
                               <w:noProof/>
                             </w:rPr>
-                            <w:t>17</w:t>
+                            <w:t>22</w:t>
                           </w:r>
                           <w:r>
                             <w:rPr>
@@ -11654,7 +11639,7 @@
                       <w:rPr>
                         <w:noProof/>
                       </w:rPr>
-                      <w:t>17</w:t>
+                      <w:t>22</w:t>
                     </w:r>
                     <w:r>
                       <w:rPr>
@@ -16158,7 +16143,7 @@
 </file>
 
 <file path=customXml/itemProps1.xml><?xml version="1.0" encoding="utf-8"?>
-<ds:datastoreItem xmlns:ds="http://schemas.openxmlformats.org/officeDocument/2006/customXml" ds:itemID="{5F536CA0-8178-439D-87B2-2400646EB69E}">
+<ds:datastoreItem xmlns:ds="http://schemas.openxmlformats.org/officeDocument/2006/customXml" ds:itemID="{61BE3214-7C05-4289-9FEF-25367D690729}">
   <ds:schemaRefs>
     <ds:schemaRef ds:uri="http://schemas.openxmlformats.org/officeDocument/2006/bibliography"/>
   </ds:schemaRefs>

</xml_diff>

<commit_message>
Add UPNCalculatorGUI Fronpanel elements and Preview Stack Msg
</commit_message>
<xml_diff>
--- a/documentation/VIP2011_Workshop_AF_Manual_k.docx
+++ b/documentation/VIP2011_Workshop_AF_Manual_k.docx
@@ -284,7 +284,23 @@
                           <w:sz w:val="36"/>
                           <w:lang w:val="de-DE"/>
                         </w:rPr>
-                        <w:t>GSI Helmholtzzentrum für Schwerionenforschung GmbH</w:t>
+                        <w:t xml:space="preserve">GSI </w:t>
+                      </w:r>
+                      <w:proofErr w:type="spellStart"/>
+                      <w:r>
+                        <w:rPr>
+                          <w:sz w:val="36"/>
+                          <w:lang w:val="de-DE"/>
+                        </w:rPr>
+                        <w:t>Helmholtzzentrum</w:t>
+                      </w:r>
+                      <w:proofErr w:type="spellEnd"/>
+                      <w:r>
+                        <w:rPr>
+                          <w:sz w:val="36"/>
+                          <w:lang w:val="de-DE"/>
+                        </w:rPr>
+                        <w:t xml:space="preserve"> für Schwerionenforschung GmbH</w:t>
                       </w:r>
                     </w:p>
                   </w:txbxContent>
@@ -479,8 +495,18 @@
                           <w:sz w:val="72"/>
                           <w:lang w:val="de-DE"/>
                         </w:rPr>
-                        <w:t>Objekt-orientiertes Programmieren mit LabVIEW</w:t>
+                        <w:t xml:space="preserve">Objekt-orientiertes Programmieren mit </w:t>
                       </w:r>
+                      <w:proofErr w:type="spellStart"/>
+                      <w:r>
+                        <w:rPr>
+                          <w:b/>
+                          <w:sz w:val="72"/>
+                          <w:lang w:val="de-DE"/>
+                        </w:rPr>
+                        <w:t>LabVIEW</w:t>
+                      </w:r>
+                      <w:proofErr w:type="spellEnd"/>
                     </w:p>
                     <w:p>
                       <w:pPr>
@@ -8667,12 +8693,21 @@
           <w:rFonts w:cs="Microsoft Sans Serif"/>
           <w:lang w:val="de-DE"/>
         </w:rPr>
-        <w:t>-VI, um den Indikator via Property-</w:t>
-      </w:r>
-      <w:proofErr w:type="spellStart"/>
-      <w:r>
-        <w:rPr>
-          <w:rFonts w:cs="Microsoft Sans Serif"/>
+        <w:t xml:space="preserve">-VI, um den Indikator via </w:t>
+      </w:r>
+      <w:r>
+        <w:rPr>
+          <w:rFonts w:cs="Microsoft Sans Serif"/>
+          <w:i/>
+          <w:lang w:val="de-DE"/>
+        </w:rPr>
+        <w:t>Property-</w:t>
+      </w:r>
+      <w:proofErr w:type="spellStart"/>
+      <w:r>
+        <w:rPr>
+          <w:rFonts w:cs="Microsoft Sans Serif"/>
+          <w:i/>
           <w:lang w:val="de-DE"/>
         </w:rPr>
         <w:t>Node</w:t>
@@ -9726,6 +9761,7 @@
       <w:proofErr w:type="spellStart"/>
       <w:r>
         <w:rPr>
+          <w:i/>
           <w:lang w:val="de-DE"/>
         </w:rPr>
         <w:t>UPNCalculator</w:t>
@@ -9746,6 +9782,7 @@
       <w:proofErr w:type="spellStart"/>
       <w:r>
         <w:rPr>
+          <w:i/>
           <w:lang w:val="de-DE"/>
         </w:rPr>
         <w:t>UPNCalculator</w:t>
@@ -9788,32 +9825,1324 @@
           <w:numId w:val="22"/>
         </w:numPr>
         <w:spacing w:after="0"/>
+        <w:rPr>
+          <w:rFonts w:cs="Microsoft Sans Serif"/>
+          <w:b/>
+          <w:lang w:val="de-DE"/>
+        </w:rPr>
+      </w:pPr>
+      <w:r>
+        <w:rPr>
+          <w:rFonts w:cs="Microsoft Sans Serif"/>
+          <w:lang w:val="de-DE"/>
+        </w:rPr>
+        <w:t>Erweitern Sie das Attribut</w:t>
+      </w:r>
+      <w:r>
+        <w:rPr>
+          <w:rFonts w:cs="Microsoft Sans Serif"/>
+          <w:lang w:val="de-DE"/>
+        </w:rPr>
+        <w:t xml:space="preserve"> der </w:t>
+      </w:r>
+      <w:proofErr w:type="spellStart"/>
+      <w:r>
+        <w:rPr>
+          <w:rFonts w:cs="Microsoft Sans Serif"/>
+          <w:i/>
+          <w:lang w:val="de-DE"/>
+        </w:rPr>
+        <w:t>UPNCalculatorGUI</w:t>
+      </w:r>
+      <w:proofErr w:type="spellEnd"/>
+      <w:r>
+        <w:rPr>
+          <w:rFonts w:cs="Microsoft Sans Serif"/>
+          <w:lang w:val="de-DE"/>
+        </w:rPr>
+        <w:t xml:space="preserve">-Klasse um den </w:t>
+      </w:r>
+      <w:proofErr w:type="spellStart"/>
+      <w:r>
+        <w:rPr>
+          <w:rFonts w:cs="Microsoft Sans Serif"/>
+          <w:lang w:val="de-DE"/>
+        </w:rPr>
+        <w:t>Enqueuer</w:t>
+      </w:r>
+      <w:proofErr w:type="spellEnd"/>
+      <w:r>
+        <w:rPr>
+          <w:rFonts w:cs="Microsoft Sans Serif"/>
+          <w:lang w:val="de-DE"/>
+        </w:rPr>
+        <w:t xml:space="preserve"> des </w:t>
+      </w:r>
+      <w:proofErr w:type="spellStart"/>
+      <w:r>
+        <w:rPr>
+          <w:rFonts w:cs="Microsoft Sans Serif"/>
+          <w:lang w:val="de-DE"/>
+        </w:rPr>
+        <w:t>UPNCalculator</w:t>
+      </w:r>
+      <w:proofErr w:type="spellEnd"/>
+      <w:r>
+        <w:rPr>
+          <w:rFonts w:cs="Microsoft Sans Serif"/>
+          <w:lang w:val="de-DE"/>
+        </w:rPr>
+        <w:t>.</w:t>
+      </w:r>
+      <w:r>
+        <w:rPr>
+          <w:rFonts w:cs="Microsoft Sans Serif"/>
+          <w:lang w:val="de-DE"/>
+        </w:rPr>
+        <w:t xml:space="preserve"> Dieses Objekt wird benutzt, um dem </w:t>
+      </w:r>
+      <w:proofErr w:type="spellStart"/>
+      <w:r>
+        <w:rPr>
+          <w:rFonts w:cs="Microsoft Sans Serif"/>
+          <w:i/>
+          <w:lang w:val="de-DE"/>
+        </w:rPr>
+        <w:t>UPNCalculator</w:t>
+      </w:r>
+      <w:proofErr w:type="spellEnd"/>
+      <w:r>
+        <w:rPr>
+          <w:rFonts w:cs="Microsoft Sans Serif"/>
+          <w:i/>
+          <w:lang w:val="de-DE"/>
+        </w:rPr>
+        <w:t xml:space="preserve"> </w:t>
+      </w:r>
+      <w:proofErr w:type="spellStart"/>
+      <w:r>
+        <w:rPr>
+          <w:rFonts w:cs="Microsoft Sans Serif"/>
+          <w:i/>
+          <w:lang w:val="de-DE"/>
+        </w:rPr>
+        <w:t>Actor</w:t>
+      </w:r>
+      <w:proofErr w:type="spellEnd"/>
+      <w:r>
+        <w:rPr>
+          <w:rFonts w:cs="Microsoft Sans Serif"/>
+          <w:lang w:val="de-DE"/>
+        </w:rPr>
+        <w:t xml:space="preserve"> Nachrichten zu senden.</w:t>
+      </w:r>
+      <w:r>
+        <w:rPr>
+          <w:rFonts w:cs="Microsoft Sans Serif"/>
+          <w:lang w:val="de-DE"/>
+        </w:rPr>
+        <w:br/>
+      </w:r>
+      <w:r>
+        <w:rPr>
+          <w:noProof/>
+          <w:lang w:val="de-DE" w:eastAsia="de-DE"/>
+        </w:rPr>
+        <w:drawing>
+          <wp:inline distT="0" distB="0" distL="0" distR="0" wp14:anchorId="2329DFA6" wp14:editId="73A1B741">
+            <wp:extent cx="1691235" cy="2298345"/>
+            <wp:effectExtent l="0" t="0" r="4445" b="6985"/>
+            <wp:docPr id="10" name="Grafik 10"/>
+            <wp:cNvGraphicFramePr>
+              <a:graphicFrameLocks xmlns:a="http://schemas.openxmlformats.org/drawingml/2006/main" noChangeAspect="1"/>
+            </wp:cNvGraphicFramePr>
+            <a:graphic xmlns:a="http://schemas.openxmlformats.org/drawingml/2006/main">
+              <a:graphicData uri="http://schemas.openxmlformats.org/drawingml/2006/picture">
+                <pic:pic xmlns:pic="http://schemas.openxmlformats.org/drawingml/2006/picture">
+                  <pic:nvPicPr>
+                    <pic:cNvPr id="0" name=""/>
+                    <pic:cNvPicPr/>
+                  </pic:nvPicPr>
+                  <pic:blipFill>
+                    <a:blip r:embed="rId51"/>
+                    <a:stretch>
+                      <a:fillRect/>
+                    </a:stretch>
+                  </pic:blipFill>
+                  <pic:spPr>
+                    <a:xfrm>
+                      <a:off x="0" y="0"/>
+                      <a:ext cx="1690840" cy="2297808"/>
+                    </a:xfrm>
+                    <a:prstGeom prst="rect">
+                      <a:avLst/>
+                    </a:prstGeom>
+                  </pic:spPr>
+                </pic:pic>
+              </a:graphicData>
+            </a:graphic>
+          </wp:inline>
+        </w:drawing>
+      </w:r>
+    </w:p>
+    <w:p>
+      <w:pPr>
+        <w:numPr>
+          <w:ilvl w:val="0"/>
+          <w:numId w:val="22"/>
+        </w:numPr>
+        <w:spacing w:after="0"/>
+        <w:rPr>
+          <w:rFonts w:cs="Microsoft Sans Serif"/>
+          <w:b/>
+          <w:lang w:val="de-DE"/>
+        </w:rPr>
+      </w:pPr>
+      <w:r>
+        <w:rPr>
+          <w:rFonts w:cs="Microsoft Sans Serif"/>
+          <w:lang w:val="de-DE"/>
+        </w:rPr>
+        <w:t xml:space="preserve">Erzeugen Sie mittel Kontextmenü der Klasse ein neues </w:t>
+      </w:r>
+      <w:r>
+        <w:rPr>
+          <w:rFonts w:cs="Microsoft Sans Serif"/>
+          <w:i/>
+          <w:lang w:val="de-DE"/>
+        </w:rPr>
+        <w:t>Data Member Access VI</w:t>
+      </w:r>
+      <w:r>
+        <w:rPr>
+          <w:rFonts w:cs="Microsoft Sans Serif"/>
+          <w:lang w:val="de-DE"/>
+        </w:rPr>
+        <w:t xml:space="preserve"> für das Attribut </w:t>
+      </w:r>
+      <w:r>
+        <w:rPr>
+          <w:rFonts w:cs="Microsoft Sans Serif"/>
+          <w:i/>
+          <w:lang w:val="de-DE"/>
+        </w:rPr>
+        <w:t xml:space="preserve">UPNC </w:t>
+      </w:r>
+      <w:proofErr w:type="spellStart"/>
+      <w:r>
+        <w:rPr>
+          <w:rFonts w:cs="Microsoft Sans Serif"/>
+          <w:i/>
+          <w:lang w:val="de-DE"/>
+        </w:rPr>
+        <w:t>Enqueuer</w:t>
+      </w:r>
+      <w:proofErr w:type="spellEnd"/>
+      <w:r>
+        <w:rPr>
+          <w:rFonts w:cs="Microsoft Sans Serif"/>
+          <w:lang w:val="de-DE"/>
+        </w:rPr>
+        <w:t xml:space="preserve">. </w:t>
+      </w:r>
+      <w:r>
+        <w:rPr>
+          <w:rFonts w:cs="Microsoft Sans Serif"/>
+          <w:lang w:val="de-DE"/>
+        </w:rPr>
+        <w:br/>
+      </w:r>
+      <w:r>
+        <w:rPr>
+          <w:noProof/>
+          <w:lang w:val="de-DE" w:eastAsia="de-DE"/>
+        </w:rPr>
+        <w:lastRenderedPageBreak/>
+        <w:drawing>
+          <wp:inline distT="0" distB="0" distL="0" distR="0" wp14:anchorId="030C186E" wp14:editId="03478C9C">
+            <wp:extent cx="3514725" cy="6153150"/>
+            <wp:effectExtent l="0" t="0" r="9525" b="0"/>
+            <wp:docPr id="11" name="Grafik 11"/>
+            <wp:cNvGraphicFramePr>
+              <a:graphicFrameLocks xmlns:a="http://schemas.openxmlformats.org/drawingml/2006/main" noChangeAspect="1"/>
+            </wp:cNvGraphicFramePr>
+            <a:graphic xmlns:a="http://schemas.openxmlformats.org/drawingml/2006/main">
+              <a:graphicData uri="http://schemas.openxmlformats.org/drawingml/2006/picture">
+                <pic:pic xmlns:pic="http://schemas.openxmlformats.org/drawingml/2006/picture">
+                  <pic:nvPicPr>
+                    <pic:cNvPr id="0" name=""/>
+                    <pic:cNvPicPr/>
+                  </pic:nvPicPr>
+                  <pic:blipFill>
+                    <a:blip r:embed="rId52"/>
+                    <a:stretch>
+                      <a:fillRect/>
+                    </a:stretch>
+                  </pic:blipFill>
+                  <pic:spPr>
+                    <a:xfrm>
+                      <a:off x="0" y="0"/>
+                      <a:ext cx="3514725" cy="6153150"/>
+                    </a:xfrm>
+                    <a:prstGeom prst="rect">
+                      <a:avLst/>
+                    </a:prstGeom>
+                  </pic:spPr>
+                </pic:pic>
+              </a:graphicData>
+            </a:graphic>
+          </wp:inline>
+        </w:drawing>
+      </w:r>
+      <w:r>
+        <w:rPr>
+          <w:rFonts w:cs="Microsoft Sans Serif"/>
+          <w:lang w:val="de-DE"/>
+        </w:rPr>
+        <w:br/>
+      </w:r>
+    </w:p>
+    <w:p>
+      <w:pPr>
+        <w:numPr>
+          <w:ilvl w:val="0"/>
+          <w:numId w:val="22"/>
+        </w:numPr>
+        <w:spacing w:after="0"/>
+        <w:rPr>
+          <w:rFonts w:cs="Microsoft Sans Serif"/>
+          <w:b/>
+        </w:rPr>
+      </w:pPr>
+      <w:proofErr w:type="spellStart"/>
+      <w:r>
+        <w:rPr>
+          <w:rFonts w:cs="Microsoft Sans Serif"/>
+        </w:rPr>
+        <w:t>Setzen</w:t>
+      </w:r>
+      <w:proofErr w:type="spellEnd"/>
+      <w:r>
+        <w:rPr>
+          <w:rFonts w:cs="Microsoft Sans Serif"/>
+        </w:rPr>
+        <w:t xml:space="preserve"> </w:t>
+      </w:r>
+      <w:proofErr w:type="spellStart"/>
+      <w:r>
+        <w:rPr>
+          <w:rFonts w:cs="Microsoft Sans Serif"/>
+        </w:rPr>
+        <w:t>Sie</w:t>
+      </w:r>
+      <w:proofErr w:type="spellEnd"/>
+      <w:r>
+        <w:rPr>
+          <w:rFonts w:cs="Microsoft Sans Serif"/>
+        </w:rPr>
+        <w:t xml:space="preserve"> den </w:t>
+      </w:r>
+      <w:r>
+        <w:rPr>
+          <w:rFonts w:cs="Microsoft Sans Serif"/>
+          <w:i/>
+        </w:rPr>
+        <w:t xml:space="preserve">UPNC </w:t>
+      </w:r>
+      <w:proofErr w:type="spellStart"/>
+      <w:r>
+        <w:rPr>
+          <w:rFonts w:cs="Microsoft Sans Serif"/>
+          <w:i/>
+        </w:rPr>
+        <w:t>Enqueuer</w:t>
+      </w:r>
+      <w:proofErr w:type="spellEnd"/>
+      <w:r>
+        <w:rPr>
+          <w:rFonts w:cs="Microsoft Sans Serif"/>
+        </w:rPr>
+        <w:t xml:space="preserve"> in </w:t>
+      </w:r>
+      <w:proofErr w:type="spellStart"/>
+      <w:r>
+        <w:rPr>
+          <w:rFonts w:cs="Microsoft Sans Serif"/>
+          <w:i/>
+        </w:rPr>
+        <w:t>Calculator.lvlib:Calculator.lvclass</w:t>
+      </w:r>
+      <w:proofErr w:type="gramStart"/>
+      <w:r>
+        <w:rPr>
+          <w:rFonts w:cs="Microsoft Sans Serif"/>
+          <w:i/>
+        </w:rPr>
+        <w:t>:Actor</w:t>
+      </w:r>
+      <w:proofErr w:type="spellEnd"/>
+      <w:proofErr w:type="gramEnd"/>
+      <w:r>
+        <w:rPr>
+          <w:rFonts w:cs="Microsoft Sans Serif"/>
+          <w:i/>
+        </w:rPr>
+        <w:t xml:space="preserve"> Core.vi</w:t>
+      </w:r>
+      <w:r>
+        <w:rPr>
+          <w:rFonts w:cs="Microsoft Sans Serif"/>
+        </w:rPr>
+        <w:t>.</w:t>
+      </w:r>
+      <w:r>
+        <w:rPr>
+          <w:rFonts w:cs="Microsoft Sans Serif"/>
+        </w:rPr>
+        <w:br/>
+      </w:r>
+      <w:r>
+        <w:rPr>
+          <w:noProof/>
+          <w:lang w:val="de-DE" w:eastAsia="de-DE"/>
+        </w:rPr>
+        <w:drawing>
+          <wp:inline distT="0" distB="0" distL="0" distR="0" wp14:anchorId="102AF1A5" wp14:editId="3B6AC254">
+            <wp:extent cx="2314575" cy="1066800"/>
+            <wp:effectExtent l="0" t="0" r="9525" b="0"/>
+            <wp:docPr id="12" name="Grafik 12"/>
+            <wp:cNvGraphicFramePr>
+              <a:graphicFrameLocks xmlns:a="http://schemas.openxmlformats.org/drawingml/2006/main" noChangeAspect="1"/>
+            </wp:cNvGraphicFramePr>
+            <a:graphic xmlns:a="http://schemas.openxmlformats.org/drawingml/2006/main">
+              <a:graphicData uri="http://schemas.openxmlformats.org/drawingml/2006/picture">
+                <pic:pic xmlns:pic="http://schemas.openxmlformats.org/drawingml/2006/picture">
+                  <pic:nvPicPr>
+                    <pic:cNvPr id="0" name=""/>
+                    <pic:cNvPicPr/>
+                  </pic:nvPicPr>
+                  <pic:blipFill>
+                    <a:blip r:embed="rId53"/>
+                    <a:stretch>
+                      <a:fillRect/>
+                    </a:stretch>
+                  </pic:blipFill>
+                  <pic:spPr>
+                    <a:xfrm>
+                      <a:off x="0" y="0"/>
+                      <a:ext cx="2314575" cy="1066800"/>
+                    </a:xfrm>
+                    <a:prstGeom prst="rect">
+                      <a:avLst/>
+                    </a:prstGeom>
+                  </pic:spPr>
+                </pic:pic>
+              </a:graphicData>
+            </a:graphic>
+          </wp:inline>
+        </w:drawing>
+      </w:r>
+      <w:r>
+        <w:rPr>
+          <w:rFonts w:cs="Microsoft Sans Serif"/>
+        </w:rPr>
+        <w:t xml:space="preserve"> </w:t>
+      </w:r>
+    </w:p>
+    <w:p>
+      <w:pPr>
+        <w:spacing w:after="0"/>
+        <w:rPr>
+          <w:rFonts w:cs="Microsoft Sans Serif"/>
+        </w:rPr>
+      </w:pPr>
+      <w:r>
+        <w:rPr>
+          <w:rFonts w:cs="Microsoft Sans Serif"/>
+        </w:rPr>
+        <w:br w:type="page"/>
+      </w:r>
+    </w:p>
+    <w:p>
+      <w:pPr>
+        <w:numPr>
+          <w:ilvl w:val="0"/>
+          <w:numId w:val="22"/>
+        </w:numPr>
+        <w:spacing w:after="0"/>
+        <w:rPr>
+          <w:rFonts w:cs="Microsoft Sans Serif"/>
+          <w:lang w:val="de-DE"/>
+        </w:rPr>
+      </w:pPr>
+      <w:r>
+        <w:rPr>
+          <w:rFonts w:cs="Microsoft Sans Serif"/>
+          <w:lang w:val="de-DE"/>
+        </w:rPr>
+        <w:lastRenderedPageBreak/>
+        <w:t xml:space="preserve">Öffnen Sie nun das </w:t>
+      </w:r>
+      <w:proofErr w:type="spellStart"/>
+      <w:r>
+        <w:rPr>
+          <w:rFonts w:cs="Microsoft Sans Serif"/>
+          <w:i/>
+          <w:lang w:val="de-DE"/>
+        </w:rPr>
+        <w:t>UPNCalculator.lvclass:Actor</w:t>
+      </w:r>
+      <w:proofErr w:type="spellEnd"/>
+      <w:r>
+        <w:rPr>
+          <w:rFonts w:cs="Microsoft Sans Serif"/>
+          <w:i/>
+          <w:lang w:val="de-DE"/>
+        </w:rPr>
+        <w:t xml:space="preserve"> Core.vi</w:t>
+      </w:r>
+      <w:r>
+        <w:rPr>
+          <w:rFonts w:cs="Microsoft Sans Serif"/>
+          <w:lang w:val="de-DE"/>
+        </w:rPr>
+        <w:t>.</w:t>
+      </w:r>
+      <w:r>
+        <w:rPr>
+          <w:rFonts w:cs="Microsoft Sans Serif"/>
+          <w:lang w:val="de-DE"/>
+        </w:rPr>
+        <w:t xml:space="preserve"> Platzieren</w:t>
+      </w:r>
+      <w:r>
+        <w:rPr>
+          <w:rFonts w:cs="Microsoft Sans Serif"/>
+          <w:lang w:val="de-DE"/>
+        </w:rPr>
+        <w:t xml:space="preserve"> Sie </w:t>
+      </w:r>
+      <w:r>
+        <w:rPr>
+          <w:rFonts w:cs="Microsoft Sans Serif"/>
+          <w:lang w:val="de-DE"/>
+        </w:rPr>
+        <w:t>auf dem Frontpanel die Bedienelemente für den Taschenrechner:</w:t>
+      </w:r>
+      <w:r>
+        <w:rPr>
+          <w:rFonts w:cs="Microsoft Sans Serif"/>
+          <w:lang w:val="de-DE"/>
+        </w:rPr>
+        <w:br/>
+      </w:r>
+      <w:r>
+        <w:rPr>
+          <w:noProof/>
+          <w:lang w:val="de-DE" w:eastAsia="de-DE"/>
+        </w:rPr>
+        <w:drawing>
+          <wp:inline distT="0" distB="0" distL="0" distR="0" wp14:anchorId="09C65C44" wp14:editId="1A8C3ED3">
+            <wp:extent cx="5274945" cy="2347536"/>
+            <wp:effectExtent l="0" t="0" r="1905" b="0"/>
+            <wp:docPr id="13" name="Grafik 13"/>
+            <wp:cNvGraphicFramePr>
+              <a:graphicFrameLocks xmlns:a="http://schemas.openxmlformats.org/drawingml/2006/main" noChangeAspect="1"/>
+            </wp:cNvGraphicFramePr>
+            <a:graphic xmlns:a="http://schemas.openxmlformats.org/drawingml/2006/main">
+              <a:graphicData uri="http://schemas.openxmlformats.org/drawingml/2006/picture">
+                <pic:pic xmlns:pic="http://schemas.openxmlformats.org/drawingml/2006/picture">
+                  <pic:nvPicPr>
+                    <pic:cNvPr id="0" name=""/>
+                    <pic:cNvPicPr/>
+                  </pic:nvPicPr>
+                  <pic:blipFill>
+                    <a:blip r:embed="rId54"/>
+                    <a:stretch>
+                      <a:fillRect/>
+                    </a:stretch>
+                  </pic:blipFill>
+                  <pic:spPr>
+                    <a:xfrm>
+                      <a:off x="0" y="0"/>
+                      <a:ext cx="5274945" cy="2347536"/>
+                    </a:xfrm>
+                    <a:prstGeom prst="rect">
+                      <a:avLst/>
+                    </a:prstGeom>
+                  </pic:spPr>
+                </pic:pic>
+              </a:graphicData>
+            </a:graphic>
+          </wp:inline>
+        </w:drawing>
+      </w:r>
+    </w:p>
+    <w:p>
+      <w:pPr>
+        <w:numPr>
+          <w:ilvl w:val="1"/>
+          <w:numId w:val="22"/>
+        </w:numPr>
+        <w:spacing w:after="0"/>
+        <w:rPr>
+          <w:rFonts w:cs="Microsoft Sans Serif"/>
+          <w:lang w:val="de-DE"/>
+        </w:rPr>
+      </w:pPr>
+      <w:r>
+        <w:rPr>
+          <w:rFonts w:cs="Microsoft Sans Serif"/>
+          <w:lang w:val="de-DE"/>
+        </w:rPr>
+        <w:t>N</w:t>
+      </w:r>
+      <w:r>
+        <w:rPr>
+          <w:rFonts w:cs="Microsoft Sans Serif"/>
+          <w:lang w:val="de-DE"/>
+        </w:rPr>
+        <w:t xml:space="preserve">umerisches </w:t>
+      </w:r>
+      <w:proofErr w:type="spellStart"/>
+      <w:r>
+        <w:rPr>
+          <w:rFonts w:cs="Microsoft Sans Serif"/>
+          <w:lang w:val="de-DE"/>
+        </w:rPr>
+        <w:t>Control</w:t>
+      </w:r>
+      <w:proofErr w:type="spellEnd"/>
+      <w:r>
+        <w:rPr>
+          <w:rFonts w:cs="Microsoft Sans Serif"/>
+          <w:lang w:val="de-DE"/>
+        </w:rPr>
+        <w:t xml:space="preserve"> für die Zahleneingabe</w:t>
+      </w:r>
+    </w:p>
+    <w:p>
+      <w:pPr>
+        <w:numPr>
+          <w:ilvl w:val="1"/>
+          <w:numId w:val="22"/>
+        </w:numPr>
+        <w:spacing w:after="0"/>
+        <w:rPr>
+          <w:rFonts w:cs="Microsoft Sans Serif"/>
+          <w:lang w:val="de-DE"/>
+        </w:rPr>
+      </w:pPr>
+      <w:r>
+        <w:rPr>
+          <w:rFonts w:cs="Microsoft Sans Serif"/>
+          <w:lang w:val="de-DE"/>
+        </w:rPr>
+        <w:t>Button</w:t>
+      </w:r>
+      <w:r>
+        <w:rPr>
+          <w:rFonts w:cs="Microsoft Sans Serif"/>
+          <w:lang w:val="de-DE"/>
+        </w:rPr>
+        <w:t xml:space="preserve">s für die </w:t>
+      </w:r>
+      <w:proofErr w:type="spellStart"/>
+      <w:r>
+        <w:rPr>
+          <w:rFonts w:cs="Microsoft Sans Serif"/>
+          <w:lang w:val="de-DE"/>
+        </w:rPr>
+        <w:t>Stackmanipulation</w:t>
+      </w:r>
+      <w:proofErr w:type="spellEnd"/>
+      <w:r>
+        <w:rPr>
+          <w:rFonts w:cs="Microsoft Sans Serif"/>
+          <w:lang w:val="de-DE"/>
+        </w:rPr>
+        <w:t xml:space="preserve">: </w:t>
+      </w:r>
+    </w:p>
+    <w:p>
+      <w:pPr>
+        <w:numPr>
+          <w:ilvl w:val="2"/>
+          <w:numId w:val="22"/>
+        </w:numPr>
+        <w:spacing w:after="0"/>
+        <w:rPr>
+          <w:rFonts w:cs="Microsoft Sans Serif"/>
+        </w:rPr>
+      </w:pPr>
+      <w:r>
+        <w:rPr>
+          <w:rFonts w:cs="Microsoft Sans Serif"/>
+        </w:rPr>
+        <w:t>Enter</w:t>
+      </w:r>
+      <w:r>
+        <w:rPr>
+          <w:rFonts w:cs="Microsoft Sans Serif"/>
+        </w:rPr>
+        <w:t xml:space="preserve"> (Push</w:t>
+      </w:r>
+      <w:r>
+        <w:rPr>
+          <w:rFonts w:cs="Microsoft Sans Serif"/>
+        </w:rPr>
+        <w:t xml:space="preserve"> </w:t>
+      </w:r>
+      <w:r>
+        <w:rPr>
+          <w:rFonts w:cs="Microsoft Sans Serif"/>
+        </w:rPr>
+        <w:t>an e</w:t>
+      </w:r>
+      <w:r>
+        <w:rPr>
+          <w:rFonts w:cs="Microsoft Sans Serif"/>
+        </w:rPr>
+        <w:t>lement to Stack</w:t>
+      </w:r>
+      <w:r>
+        <w:rPr>
+          <w:rFonts w:cs="Microsoft Sans Serif"/>
+        </w:rPr>
+        <w:t>)</w:t>
+      </w:r>
+    </w:p>
+    <w:p>
+      <w:pPr>
+        <w:numPr>
+          <w:ilvl w:val="2"/>
+          <w:numId w:val="22"/>
+        </w:numPr>
+        <w:spacing w:after="0"/>
+        <w:rPr>
+          <w:rFonts w:cs="Microsoft Sans Serif"/>
+        </w:rPr>
+      </w:pPr>
+      <w:r>
+        <w:rPr>
+          <w:rFonts w:cs="Microsoft Sans Serif"/>
+        </w:rPr>
+        <w:t>Drop (Pop</w:t>
+      </w:r>
+      <w:r>
+        <w:rPr>
+          <w:rFonts w:cs="Microsoft Sans Serif"/>
+        </w:rPr>
+        <w:t xml:space="preserve"> an element from Stack</w:t>
+      </w:r>
+      <w:r>
+        <w:rPr>
+          <w:rFonts w:cs="Microsoft Sans Serif"/>
+        </w:rPr>
+        <w:t>)</w:t>
+      </w:r>
+    </w:p>
+    <w:p>
+      <w:pPr>
+        <w:numPr>
+          <w:ilvl w:val="2"/>
+          <w:numId w:val="22"/>
+        </w:numPr>
+        <w:spacing w:after="0"/>
+        <w:rPr>
+          <w:rFonts w:cs="Microsoft Sans Serif"/>
+          <w:lang w:val="de-DE"/>
+        </w:rPr>
+      </w:pPr>
+      <w:r>
+        <w:rPr>
+          <w:rFonts w:cs="Microsoft Sans Serif"/>
+          <w:lang w:val="de-DE"/>
+        </w:rPr>
+        <w:t>Clear (</w:t>
+      </w:r>
+      <w:proofErr w:type="spellStart"/>
+      <w:r>
+        <w:rPr>
+          <w:rFonts w:cs="Microsoft Sans Serif"/>
+          <w:lang w:val="de-DE"/>
+        </w:rPr>
+        <w:t>Flush</w:t>
+      </w:r>
+      <w:proofErr w:type="spellEnd"/>
+      <w:r>
+        <w:rPr>
+          <w:rFonts w:cs="Microsoft Sans Serif"/>
+          <w:lang w:val="de-DE"/>
+        </w:rPr>
+        <w:t xml:space="preserve"> </w:t>
+      </w:r>
+      <w:proofErr w:type="spellStart"/>
+      <w:r>
+        <w:rPr>
+          <w:rFonts w:cs="Microsoft Sans Serif"/>
+          <w:lang w:val="de-DE"/>
+        </w:rPr>
+        <w:t>Stack</w:t>
+      </w:r>
+      <w:proofErr w:type="spellEnd"/>
+      <w:r>
+        <w:rPr>
+          <w:rFonts w:cs="Microsoft Sans Serif"/>
+          <w:lang w:val="de-DE"/>
+        </w:rPr>
+        <w:t>)</w:t>
+      </w:r>
+    </w:p>
+    <w:p>
+      <w:pPr>
+        <w:numPr>
+          <w:ilvl w:val="2"/>
+          <w:numId w:val="22"/>
+        </w:numPr>
+        <w:spacing w:after="0"/>
+        <w:rPr>
+          <w:rFonts w:cs="Microsoft Sans Serif"/>
+          <w:lang w:val="de-DE"/>
+        </w:rPr>
+      </w:pPr>
+      <w:r>
+        <w:rPr>
+          <w:rFonts w:cs="Microsoft Sans Serif"/>
+          <w:lang w:val="de-DE"/>
+        </w:rPr>
+        <w:t xml:space="preserve">Refresh (Update </w:t>
+      </w:r>
+      <w:proofErr w:type="spellStart"/>
+      <w:r>
+        <w:rPr>
+          <w:rFonts w:cs="Microsoft Sans Serif"/>
+          <w:lang w:val="de-DE"/>
+        </w:rPr>
+        <w:t>Stack</w:t>
+      </w:r>
+      <w:proofErr w:type="spellEnd"/>
+      <w:r>
+        <w:rPr>
+          <w:rFonts w:cs="Microsoft Sans Serif"/>
+          <w:lang w:val="de-DE"/>
+        </w:rPr>
+        <w:t xml:space="preserve"> Preview)</w:t>
+      </w:r>
+    </w:p>
+    <w:p>
+      <w:pPr>
+        <w:numPr>
+          <w:ilvl w:val="1"/>
+          <w:numId w:val="22"/>
+        </w:numPr>
+        <w:spacing w:after="0"/>
+        <w:rPr>
+          <w:rFonts w:cs="Microsoft Sans Serif"/>
+          <w:lang w:val="de-DE"/>
+        </w:rPr>
+      </w:pPr>
+      <w:r>
+        <w:rPr>
+          <w:rFonts w:cs="Microsoft Sans Serif"/>
+          <w:lang w:val="de-DE"/>
+        </w:rPr>
+        <w:t>Buttons für die Rechenoperationen:</w:t>
+      </w:r>
+    </w:p>
+    <w:p>
+      <w:pPr>
+        <w:numPr>
+          <w:ilvl w:val="2"/>
+          <w:numId w:val="22"/>
+        </w:numPr>
+        <w:spacing w:after="0"/>
+        <w:rPr>
+          <w:rFonts w:cs="Microsoft Sans Serif"/>
+          <w:lang w:val="de-DE"/>
+        </w:rPr>
+      </w:pPr>
+      <w:r>
+        <w:rPr>
+          <w:rFonts w:cs="Microsoft Sans Serif"/>
+          <w:lang w:val="de-DE"/>
+        </w:rPr>
+        <w:t>Add</w:t>
+      </w:r>
+    </w:p>
+    <w:p>
+      <w:pPr>
+        <w:numPr>
+          <w:ilvl w:val="2"/>
+          <w:numId w:val="22"/>
+        </w:numPr>
+        <w:spacing w:after="0"/>
+        <w:rPr>
+          <w:rFonts w:cs="Microsoft Sans Serif"/>
+          <w:lang w:val="de-DE"/>
+        </w:rPr>
+      </w:pPr>
+      <w:proofErr w:type="spellStart"/>
+      <w:r>
+        <w:rPr>
+          <w:rFonts w:cs="Microsoft Sans Serif"/>
+          <w:lang w:val="de-DE"/>
+        </w:rPr>
+        <w:t>Substract</w:t>
+      </w:r>
+      <w:proofErr w:type="spellEnd"/>
+    </w:p>
+    <w:p>
+      <w:pPr>
+        <w:numPr>
+          <w:ilvl w:val="0"/>
+          <w:numId w:val="22"/>
+        </w:numPr>
+        <w:spacing w:after="0"/>
+        <w:rPr>
+          <w:rFonts w:cs="Microsoft Sans Serif"/>
+          <w:lang w:val="de-DE"/>
+        </w:rPr>
+      </w:pPr>
+      <w:r>
+        <w:rPr>
+          <w:rFonts w:cs="Microsoft Sans Serif"/>
+          <w:lang w:val="de-DE"/>
+        </w:rPr>
+        <w:t>Fügen Sie Referenzen auf die E</w:t>
+      </w:r>
+      <w:r>
+        <w:rPr>
+          <w:rFonts w:cs="Microsoft Sans Serif"/>
+          <w:lang w:val="de-DE"/>
+        </w:rPr>
+        <w:t xml:space="preserve">lemente </w:t>
+      </w:r>
+      <w:proofErr w:type="spellStart"/>
+      <w:r>
+        <w:rPr>
+          <w:rFonts w:cs="Microsoft Sans Serif"/>
+          <w:i/>
+          <w:lang w:val="de-DE"/>
+        </w:rPr>
+        <w:t>Number</w:t>
+      </w:r>
+      <w:proofErr w:type="spellEnd"/>
+      <w:r>
+        <w:rPr>
+          <w:rFonts w:cs="Microsoft Sans Serif"/>
+          <w:lang w:val="de-DE"/>
+        </w:rPr>
+        <w:t xml:space="preserve"> und </w:t>
+      </w:r>
+      <w:proofErr w:type="spellStart"/>
+      <w:r>
+        <w:rPr>
+          <w:rFonts w:cs="Microsoft Sans Serif"/>
+          <w:i/>
+          <w:lang w:val="de-DE"/>
+        </w:rPr>
+        <w:t>Stack</w:t>
+      </w:r>
+      <w:proofErr w:type="spellEnd"/>
+      <w:r>
+        <w:rPr>
+          <w:rFonts w:cs="Microsoft Sans Serif"/>
+          <w:i/>
+          <w:lang w:val="de-DE"/>
+        </w:rPr>
+        <w:t xml:space="preserve"> Preview</w:t>
+      </w:r>
+      <w:r>
+        <w:rPr>
+          <w:rFonts w:cs="Microsoft Sans Serif"/>
+          <w:lang w:val="de-DE"/>
+        </w:rPr>
+        <w:t xml:space="preserve"> in die Att</w:t>
+      </w:r>
+      <w:r>
+        <w:rPr>
+          <w:rFonts w:cs="Microsoft Sans Serif"/>
+          <w:lang w:val="de-DE"/>
+        </w:rPr>
+        <w:t>r</w:t>
+      </w:r>
+      <w:r>
+        <w:rPr>
+          <w:rFonts w:cs="Microsoft Sans Serif"/>
+          <w:lang w:val="de-DE"/>
+        </w:rPr>
+        <w:t>ibute ein und setzen Sie diese im Block</w:t>
+      </w:r>
+      <w:r>
+        <w:rPr>
+          <w:rFonts w:cs="Microsoft Sans Serif"/>
+          <w:lang w:val="de-DE"/>
+        </w:rPr>
+        <w:t>diagram bevor irgendetwas anderes mit der Klasse getan wird.</w:t>
+      </w:r>
+      <w:r>
+        <w:rPr>
+          <w:rFonts w:cs="Microsoft Sans Serif"/>
+          <w:lang w:val="de-DE"/>
+        </w:rPr>
+        <w:br/>
+      </w:r>
+      <w:r>
+        <w:rPr>
+          <w:noProof/>
+          <w:lang w:val="de-DE" w:eastAsia="de-DE"/>
+        </w:rPr>
+        <w:drawing>
+          <wp:inline distT="0" distB="0" distL="0" distR="0" wp14:anchorId="11E0FDA1" wp14:editId="7F6EC760">
+            <wp:extent cx="1804524" cy="3664287"/>
+            <wp:effectExtent l="0" t="0" r="5715" b="0"/>
+            <wp:docPr id="14" name="Grafik 14"/>
+            <wp:cNvGraphicFramePr>
+              <a:graphicFrameLocks xmlns:a="http://schemas.openxmlformats.org/drawingml/2006/main" noChangeAspect="1"/>
+            </wp:cNvGraphicFramePr>
+            <a:graphic xmlns:a="http://schemas.openxmlformats.org/drawingml/2006/main">
+              <a:graphicData uri="http://schemas.openxmlformats.org/drawingml/2006/picture">
+                <pic:pic xmlns:pic="http://schemas.openxmlformats.org/drawingml/2006/picture">
+                  <pic:nvPicPr>
+                    <pic:cNvPr id="0" name=""/>
+                    <pic:cNvPicPr/>
+                  </pic:nvPicPr>
+                  <pic:blipFill>
+                    <a:blip r:embed="rId55"/>
+                    <a:stretch>
+                      <a:fillRect/>
+                    </a:stretch>
+                  </pic:blipFill>
+                  <pic:spPr>
+                    <a:xfrm>
+                      <a:off x="0" y="0"/>
+                      <a:ext cx="1807310" cy="3669945"/>
+                    </a:xfrm>
+                    <a:prstGeom prst="rect">
+                      <a:avLst/>
+                    </a:prstGeom>
+                  </pic:spPr>
+                </pic:pic>
+              </a:graphicData>
+            </a:graphic>
+          </wp:inline>
+        </w:drawing>
+      </w:r>
+      <w:r>
+        <w:rPr>
+          <w:rFonts w:cs="Microsoft Sans Serif"/>
+          <w:lang w:val="de-DE"/>
+        </w:rPr>
+        <w:t xml:space="preserve">      </w:t>
+      </w:r>
+      <w:r>
+        <w:rPr>
+          <w:noProof/>
+          <w:lang w:val="de-DE" w:eastAsia="de-DE"/>
+        </w:rPr>
+        <w:drawing>
+          <wp:inline distT="0" distB="0" distL="0" distR="0" wp14:anchorId="01BF4F89" wp14:editId="235AEDF3">
+            <wp:extent cx="2791752" cy="1323258"/>
+            <wp:effectExtent l="0" t="0" r="0" b="0"/>
+            <wp:docPr id="16" name="Grafik 16"/>
+            <wp:cNvGraphicFramePr>
+              <a:graphicFrameLocks xmlns:a="http://schemas.openxmlformats.org/drawingml/2006/main" noChangeAspect="1"/>
+            </wp:cNvGraphicFramePr>
+            <a:graphic xmlns:a="http://schemas.openxmlformats.org/drawingml/2006/main">
+              <a:graphicData uri="http://schemas.openxmlformats.org/drawingml/2006/picture">
+                <pic:pic xmlns:pic="http://schemas.openxmlformats.org/drawingml/2006/picture">
+                  <pic:nvPicPr>
+                    <pic:cNvPr id="0" name=""/>
+                    <pic:cNvPicPr/>
+                  </pic:nvPicPr>
+                  <pic:blipFill>
+                    <a:blip r:embed="rId56"/>
+                    <a:stretch>
+                      <a:fillRect/>
+                    </a:stretch>
+                  </pic:blipFill>
+                  <pic:spPr>
+                    <a:xfrm>
+                      <a:off x="0" y="0"/>
+                      <a:ext cx="2793610" cy="1324139"/>
+                    </a:xfrm>
+                    <a:prstGeom prst="rect">
+                      <a:avLst/>
+                    </a:prstGeom>
+                  </pic:spPr>
+                </pic:pic>
+              </a:graphicData>
+            </a:graphic>
+          </wp:inline>
+        </w:drawing>
+      </w:r>
+    </w:p>
+    <w:p>
+      <w:pPr>
+        <w:numPr>
+          <w:ilvl w:val="0"/>
+          <w:numId w:val="22"/>
+        </w:numPr>
+        <w:spacing w:after="0"/>
+        <w:rPr>
+          <w:rFonts w:cs="Microsoft Sans Serif"/>
+          <w:lang w:val="de-DE"/>
+        </w:rPr>
+      </w:pPr>
+      <w:r>
+        <w:rPr>
+          <w:rFonts w:cs="Microsoft Sans Serif"/>
+          <w:lang w:val="de-DE"/>
+        </w:rPr>
+        <w:lastRenderedPageBreak/>
+        <w:t xml:space="preserve">Erstellen Sie ein </w:t>
+      </w:r>
+      <w:proofErr w:type="spellStart"/>
+      <w:r>
+        <w:rPr>
+          <w:rFonts w:cs="Microsoft Sans Serif"/>
+          <w:i/>
+          <w:lang w:val="de-DE"/>
+        </w:rPr>
+        <w:t>static</w:t>
+      </w:r>
+      <w:proofErr w:type="spellEnd"/>
+      <w:r>
+        <w:rPr>
+          <w:rFonts w:cs="Microsoft Sans Serif"/>
+          <w:i/>
+          <w:lang w:val="de-DE"/>
+        </w:rPr>
+        <w:t xml:space="preserve"> </w:t>
+      </w:r>
+      <w:proofErr w:type="spellStart"/>
+      <w:r>
+        <w:rPr>
+          <w:rFonts w:cs="Microsoft Sans Serif"/>
+          <w:i/>
+          <w:lang w:val="de-DE"/>
+        </w:rPr>
+        <w:t>dispatch</w:t>
+      </w:r>
+      <w:proofErr w:type="spellEnd"/>
+      <w:r>
+        <w:rPr>
+          <w:rFonts w:cs="Microsoft Sans Serif"/>
+          <w:lang w:val="de-DE"/>
+        </w:rPr>
+        <w:t>-VI, um den</w:t>
+      </w:r>
+      <w:r>
+        <w:rPr>
+          <w:rFonts w:cs="Microsoft Sans Serif"/>
+          <w:lang w:val="de-DE"/>
+        </w:rPr>
+        <w:t xml:space="preserve"> </w:t>
+      </w:r>
+      <w:proofErr w:type="spellStart"/>
+      <w:r>
+        <w:rPr>
+          <w:rFonts w:cs="Microsoft Sans Serif"/>
+          <w:i/>
+          <w:lang w:val="de-DE"/>
+        </w:rPr>
+        <w:t>Stack</w:t>
+      </w:r>
+      <w:proofErr w:type="spellEnd"/>
+      <w:r>
+        <w:rPr>
+          <w:rFonts w:cs="Microsoft Sans Serif"/>
+          <w:lang w:val="de-DE"/>
+        </w:rPr>
+        <w:t>-Inhalt</w:t>
+      </w:r>
+      <w:r>
+        <w:rPr>
+          <w:rFonts w:cs="Microsoft Sans Serif"/>
+          <w:lang w:val="de-DE"/>
+        </w:rPr>
+        <w:t xml:space="preserve"> via </w:t>
+      </w:r>
+      <w:r>
+        <w:rPr>
+          <w:rFonts w:cs="Microsoft Sans Serif"/>
+          <w:i/>
+          <w:lang w:val="de-DE"/>
+        </w:rPr>
+        <w:t>Property-</w:t>
+      </w:r>
+      <w:proofErr w:type="spellStart"/>
+      <w:r>
+        <w:rPr>
+          <w:rFonts w:cs="Microsoft Sans Serif"/>
+          <w:i/>
+          <w:lang w:val="de-DE"/>
+        </w:rPr>
+        <w:t>Node</w:t>
+      </w:r>
+      <w:proofErr w:type="spellEnd"/>
+      <w:r>
+        <w:rPr>
+          <w:rFonts w:cs="Microsoft Sans Serif"/>
+          <w:lang w:val="de-DE"/>
+        </w:rPr>
+        <w:t xml:space="preserve"> zu setzen. Speichern Sie es als </w:t>
+      </w:r>
+      <w:r>
+        <w:rPr>
+          <w:rFonts w:cs="Microsoft Sans Serif"/>
+          <w:i/>
+          <w:lang w:val="de-DE"/>
+        </w:rPr>
+        <w:t>Preview Stack</w:t>
+      </w:r>
+      <w:r>
+        <w:rPr>
+          <w:rFonts w:cs="Microsoft Sans Serif"/>
+          <w:i/>
+          <w:lang w:val="de-DE"/>
+        </w:rPr>
+        <w:t>.vi</w:t>
+      </w:r>
+      <w:r>
+        <w:rPr>
+          <w:rFonts w:cs="Microsoft Sans Serif"/>
+          <w:lang w:val="de-DE"/>
+        </w:rPr>
+        <w:t>.</w:t>
+      </w:r>
+      <w:r>
+        <w:rPr>
+          <w:rFonts w:cs="Microsoft Sans Serif"/>
+          <w:lang w:val="de-DE"/>
+        </w:rPr>
+        <w:br/>
+      </w:r>
+      <w:r>
+        <w:rPr>
+          <w:noProof/>
+          <w:lang w:val="de-DE" w:eastAsia="de-DE"/>
+        </w:rPr>
+        <w:drawing>
+          <wp:inline distT="0" distB="0" distL="0" distR="0" wp14:anchorId="0FBF9E72" wp14:editId="6AD23D84">
+            <wp:extent cx="5274945" cy="2404177"/>
+            <wp:effectExtent l="0" t="0" r="1905" b="0"/>
+            <wp:docPr id="17" name="Grafik 17"/>
+            <wp:cNvGraphicFramePr>
+              <a:graphicFrameLocks xmlns:a="http://schemas.openxmlformats.org/drawingml/2006/main" noChangeAspect="1"/>
+            </wp:cNvGraphicFramePr>
+            <a:graphic xmlns:a="http://schemas.openxmlformats.org/drawingml/2006/main">
+              <a:graphicData uri="http://schemas.openxmlformats.org/drawingml/2006/picture">
+                <pic:pic xmlns:pic="http://schemas.openxmlformats.org/drawingml/2006/picture">
+                  <pic:nvPicPr>
+                    <pic:cNvPr id="0" name=""/>
+                    <pic:cNvPicPr/>
+                  </pic:nvPicPr>
+                  <pic:blipFill>
+                    <a:blip r:embed="rId57"/>
+                    <a:stretch>
+                      <a:fillRect/>
+                    </a:stretch>
+                  </pic:blipFill>
+                  <pic:spPr>
+                    <a:xfrm>
+                      <a:off x="0" y="0"/>
+                      <a:ext cx="5274945" cy="2404177"/>
+                    </a:xfrm>
+                    <a:prstGeom prst="rect">
+                      <a:avLst/>
+                    </a:prstGeom>
+                  </pic:spPr>
+                </pic:pic>
+              </a:graphicData>
+            </a:graphic>
+          </wp:inline>
+        </w:drawing>
+      </w:r>
+    </w:p>
+    <w:p>
+      <w:pPr>
+        <w:numPr>
+          <w:ilvl w:val="0"/>
+          <w:numId w:val="22"/>
+        </w:numPr>
+        <w:spacing w:after="0"/>
+        <w:rPr>
+          <w:rFonts w:cs="Microsoft Sans Serif"/>
+          <w:lang w:val="de-DE"/>
+        </w:rPr>
+      </w:pPr>
+      <w:r>
+        <w:rPr>
+          <w:rFonts w:cs="Microsoft Sans Serif"/>
+          <w:lang w:val="de-DE"/>
+        </w:rPr>
+        <w:t xml:space="preserve">Erzeugen Sie die korrespondierende Nachricht mit Hilfe des </w:t>
+      </w:r>
+      <w:proofErr w:type="spellStart"/>
+      <w:r>
+        <w:rPr>
+          <w:rFonts w:cs="Microsoft Sans Serif"/>
+          <w:i/>
+          <w:lang w:val="de-DE"/>
+        </w:rPr>
+        <w:t>Actor</w:t>
+      </w:r>
+      <w:proofErr w:type="spellEnd"/>
+      <w:r>
+        <w:rPr>
+          <w:rFonts w:cs="Microsoft Sans Serif"/>
+          <w:i/>
+          <w:lang w:val="de-DE"/>
+        </w:rPr>
+        <w:t xml:space="preserve"> Framework Message </w:t>
+      </w:r>
+      <w:proofErr w:type="spellStart"/>
+      <w:r>
+        <w:rPr>
+          <w:rFonts w:cs="Microsoft Sans Serif"/>
+          <w:i/>
+          <w:lang w:val="de-DE"/>
+        </w:rPr>
+        <w:t>Maker</w:t>
+      </w:r>
+      <w:proofErr w:type="spellEnd"/>
+      <w:r>
+        <w:rPr>
+          <w:rFonts w:cs="Microsoft Sans Serif"/>
+          <w:lang w:val="de-DE"/>
+        </w:rPr>
+        <w:t>.</w:t>
+      </w:r>
+    </w:p>
+    <w:p>
+      <w:pPr>
+        <w:spacing w:after="0"/>
+        <w:ind w:left="1800"/>
+        <w:rPr>
+          <w:rFonts w:cs="Microsoft Sans Serif"/>
+          <w:lang w:val="de-DE"/>
+        </w:rPr>
+      </w:pPr>
+      <w:r>
+        <w:rPr>
+          <w:rFonts w:cs="Microsoft Sans Serif"/>
+          <w:lang w:val="de-DE"/>
+        </w:rPr>
+        <w:t xml:space="preserve"> </w:t>
+      </w:r>
+    </w:p>
+    <w:p>
+      <w:pPr>
+        <w:spacing w:after="0"/>
         <w:jc w:val="both"/>
         <w:rPr>
-          <w:rFonts w:cs="Microsoft Sans Serif"/>
-          <w:b/>
-        </w:rPr>
-      </w:pPr>
-      <w:proofErr w:type="spellStart"/>
-      <w:r>
-        <w:rPr>
-          <w:rFonts w:cs="Microsoft Sans Serif"/>
-          <w:b/>
-        </w:rPr>
-        <w:t>Ende</w:t>
-      </w:r>
+          <w:lang w:val="de-DE"/>
+        </w:rPr>
+      </w:pPr>
       <w:bookmarkStart w:id="8" w:name="_GoBack"/>
       <w:bookmarkEnd w:id="8"/>
-      <w:proofErr w:type="spellEnd"/>
-    </w:p>
-    <w:p>
-      <w:pPr>
-        <w:spacing w:after="0"/>
-        <w:jc w:val="both"/>
-        <w:rPr>
-          <w:lang w:val="de-DE"/>
-        </w:rPr>
-      </w:pPr>
     </w:p>
     <w:p>
       <w:pPr>
@@ -11146,8 +12475,8 @@
       </w:r>
     </w:p>
     <w:sectPr>
-      <w:footerReference w:type="even" r:id="rId51"/>
-      <w:footerReference w:type="default" r:id="rId52"/>
+      <w:footerReference w:type="even" r:id="rId58"/>
+      <w:footerReference w:type="default" r:id="rId59"/>
       <w:footnotePr>
         <w:numRestart w:val="eachPage"/>
       </w:footnotePr>
@@ -11579,7 +12908,7 @@
                             <w:rPr>
                               <w:noProof/>
                             </w:rPr>
-                            <w:t>22</w:t>
+                            <w:t>25</w:t>
                           </w:r>
                           <w:r>
                             <w:rPr>
@@ -11639,7 +12968,7 @@
                       <w:rPr>
                         <w:noProof/>
                       </w:rPr>
-                      <w:t>22</w:t>
+                      <w:t>25</w:t>
                     </w:r>
                     <w:r>
                       <w:rPr>
@@ -11773,7 +13102,7 @@
         <v:path o:extrusionok="f" gradientshapeok="t" o:connecttype="rect"/>
         <o:lock v:ext="edit" aspectratio="t"/>
       </v:shapetype>
-      <v:shape id="_x0000_i1028" type="#_x0000_t75" style="width:40.8pt;height:38.25pt" o:bullet="t">
+      <v:shape id="_x0000_i1044" type="#_x0000_t75" style="width:40.8pt;height:38.25pt" o:bullet="t">
         <v:imagedata r:id="rId1" o:title="note pic"/>
       </v:shape>
     </w:pict>
@@ -12785,7 +14114,7 @@
         <w:rFonts w:cs="Times New Roman" w:hint="default"/>
       </w:rPr>
     </w:lvl>
-    <w:lvl w:ilvl="2" w:tplc="04070005" w:tentative="1">
+    <w:lvl w:ilvl="2" w:tplc="04070005">
       <w:start w:val="1"/>
       <w:numFmt w:val="bullet"/>
       <w:lvlText w:val=""/>
@@ -16143,7 +17472,7 @@
 </file>
 
 <file path=customXml/itemProps1.xml><?xml version="1.0" encoding="utf-8"?>
-<ds:datastoreItem xmlns:ds="http://schemas.openxmlformats.org/officeDocument/2006/customXml" ds:itemID="{61BE3214-7C05-4289-9FEF-25367D690729}">
+<ds:datastoreItem xmlns:ds="http://schemas.openxmlformats.org/officeDocument/2006/customXml" ds:itemID="{D412840A-236B-43C9-9F95-93EA55D16F47}">
   <ds:schemaRefs>
     <ds:schemaRef ds:uri="http://schemas.openxmlformats.org/officeDocument/2006/bibliography"/>
   </ds:schemaRefs>

</xml_diff>